<commit_message>
added title and changelog
</commit_message>
<xml_diff>
--- a/Documentation/Sprint_Planning_Doc.docx
+++ b/Documentation/Sprint_Planning_Doc.docx
@@ -2,6 +2,503 @@
 <file path=word/document.xml><?xml version="1.0" encoding="utf-8"?>
 <w:document xmlns:wpc="http://schemas.microsoft.com/office/word/2010/wordprocessingCanvas" xmlns:mc="http://schemas.openxmlformats.org/markup-compatibility/2006" xmlns:o="urn:schemas-microsoft-com:office:office" xmlns:r="http://schemas.openxmlformats.org/officeDocument/2006/relationships" xmlns:m="http://schemas.openxmlformats.org/officeDocument/2006/math" xmlns:v="urn:schemas-microsoft-com:vml" xmlns:wp14="http://schemas.microsoft.com/office/word/2010/wordprocessingDrawing" xmlns:wp="http://schemas.openxmlformats.org/drawingml/2006/wordprocessingDrawing" xmlns:w10="urn:schemas-microsoft-com:office:word" xmlns:w="http://schemas.openxmlformats.org/wordprocessingml/2006/main" xmlns:w14="http://schemas.microsoft.com/office/word/2010/wordml" xmlns:w15="http://schemas.microsoft.com/office/word/2012/wordml" xmlns:wpg="http://schemas.microsoft.com/office/word/2010/wordprocessingGroup" xmlns:wpi="http://schemas.microsoft.com/office/word/2010/wordprocessingInk" xmlns:wne="http://schemas.microsoft.com/office/word/2006/wordml" xmlns:wps="http://schemas.microsoft.com/office/word/2010/wordprocessingShape" mc:Ignorable="w14 w15 wp14">
   <w:body>
+    <w:p>
+      <w:pPr>
+        <w:jc w:val="center"/>
+        <w:rPr>
+          <w:rFonts w:cs="Arial"/>
+          <w:b/>
+        </w:rPr>
+      </w:pPr>
+    </w:p>
+    <w:p>
+      <w:pPr>
+        <w:jc w:val="center"/>
+        <w:rPr>
+          <w:rFonts w:ascii="Times New Roman" w:hAnsi="Times New Roman" w:cs="Times New Roman"/>
+          <w:b/>
+          <w:sz w:val="72"/>
+        </w:rPr>
+      </w:pPr>
+      <w:r>
+        <w:rPr>
+          <w:rFonts w:ascii="Times New Roman" w:hAnsi="Times New Roman" w:cs="Times New Roman"/>
+          <w:b/>
+          <w:sz w:val="72"/>
+        </w:rPr>
+        <w:t>Sprint Planning Document</w:t>
+      </w:r>
+    </w:p>
+    <w:p>
+      <w:pPr>
+        <w:jc w:val="center"/>
+        <w:rPr>
+          <w:rFonts w:cs="Arial"/>
+          <w:b/>
+          <w:sz w:val="28"/>
+        </w:rPr>
+      </w:pPr>
+      <w:proofErr w:type="gramStart"/>
+      <w:r>
+        <w:rPr>
+          <w:rFonts w:cs="Arial"/>
+          <w:b/>
+          <w:sz w:val="28"/>
+        </w:rPr>
+        <w:t>for</w:t>
+      </w:r>
+      <w:proofErr w:type="gramEnd"/>
+      <w:r>
+        <w:rPr>
+          <w:rFonts w:cs="Arial"/>
+          <w:b/>
+          <w:sz w:val="28"/>
+        </w:rPr>
+        <w:t xml:space="preserve"> the</w:t>
+      </w:r>
+    </w:p>
+    <w:p>
+      <w:pPr>
+        <w:jc w:val="center"/>
+        <w:rPr>
+          <w:rFonts w:cs="Arial"/>
+          <w:b/>
+          <w:sz w:val="28"/>
+        </w:rPr>
+      </w:pPr>
+      <w:proofErr w:type="spellStart"/>
+      <w:r>
+        <w:rPr>
+          <w:rFonts w:cs="Arial"/>
+          <w:b/>
+          <w:sz w:val="28"/>
+        </w:rPr>
+        <w:t>Hotspotter</w:t>
+      </w:r>
+      <w:proofErr w:type="spellEnd"/>
+      <w:r>
+        <w:rPr>
+          <w:rFonts w:cs="Arial"/>
+          <w:b/>
+          <w:sz w:val="28"/>
+        </w:rPr>
+        <w:t xml:space="preserve"> Bug Prediction Software</w:t>
+      </w:r>
+    </w:p>
+    <w:p>
+      <w:pPr>
+        <w:jc w:val="center"/>
+        <w:rPr>
+          <w:rFonts w:cs="Arial"/>
+          <w:b/>
+          <w:sz w:val="28"/>
+        </w:rPr>
+      </w:pPr>
+      <w:r>
+        <w:rPr>
+          <w:rFonts w:cs="Arial"/>
+          <w:b/>
+          <w:sz w:val="28"/>
+        </w:rPr>
+        <w:t>CS 425 / CS 499 Senior Project</w:t>
+      </w:r>
+    </w:p>
+    <w:p>
+      <w:pPr>
+        <w:jc w:val="center"/>
+        <w:rPr>
+          <w:rFonts w:cs="Arial"/>
+          <w:b/>
+          <w:sz w:val="32"/>
+        </w:rPr>
+      </w:pPr>
+    </w:p>
+    <w:p>
+      <w:pPr>
+        <w:jc w:val="center"/>
+        <w:rPr>
+          <w:rFonts w:cs="Arial"/>
+          <w:b/>
+          <w:sz w:val="28"/>
+        </w:rPr>
+      </w:pPr>
+      <w:proofErr w:type="gramStart"/>
+      <w:r>
+        <w:rPr>
+          <w:rFonts w:cs="Arial"/>
+          <w:b/>
+          <w:sz w:val="28"/>
+        </w:rPr>
+        <w:t>by</w:t>
+      </w:r>
+      <w:proofErr w:type="gramEnd"/>
+    </w:p>
+    <w:p>
+      <w:pPr>
+        <w:jc w:val="center"/>
+        <w:rPr>
+          <w:rFonts w:cs="Arial"/>
+          <w:b/>
+          <w:sz w:val="28"/>
+        </w:rPr>
+      </w:pPr>
+      <w:r>
+        <w:rPr>
+          <w:rFonts w:cs="Arial"/>
+          <w:b/>
+          <w:sz w:val="28"/>
+        </w:rPr>
+        <w:t>Nathan Reinhardt</w:t>
+      </w:r>
+    </w:p>
+    <w:p>
+      <w:pPr>
+        <w:jc w:val="center"/>
+        <w:rPr>
+          <w:rFonts w:cs="Arial"/>
+          <w:b/>
+          <w:sz w:val="28"/>
+        </w:rPr>
+      </w:pPr>
+      <w:r>
+        <w:rPr>
+          <w:rFonts w:cs="Arial"/>
+          <w:b/>
+          <w:sz w:val="28"/>
+        </w:rPr>
+        <w:t>Spencer Smith</w:t>
+      </w:r>
+    </w:p>
+    <w:p>
+      <w:pPr>
+        <w:jc w:val="center"/>
+        <w:rPr>
+          <w:rFonts w:cs="Arial"/>
+          <w:b/>
+          <w:sz w:val="28"/>
+        </w:rPr>
+      </w:pPr>
+      <w:r>
+        <w:rPr>
+          <w:rFonts w:cs="Arial"/>
+          <w:b/>
+          <w:sz w:val="28"/>
+        </w:rPr>
+        <w:t>Dylan Williams</w:t>
+      </w:r>
+    </w:p>
+    <w:p>
+      <w:pPr>
+        <w:jc w:val="center"/>
+        <w:rPr>
+          <w:rFonts w:cs="Arial"/>
+          <w:b/>
+          <w:sz w:val="32"/>
+        </w:rPr>
+      </w:pPr>
+    </w:p>
+    <w:p>
+      <w:pPr>
+        <w:jc w:val="center"/>
+        <w:rPr>
+          <w:rFonts w:cs="Arial"/>
+          <w:b/>
+          <w:sz w:val="28"/>
+        </w:rPr>
+      </w:pPr>
+      <w:proofErr w:type="gramStart"/>
+      <w:r>
+        <w:rPr>
+          <w:rFonts w:cs="Arial"/>
+          <w:b/>
+          <w:sz w:val="28"/>
+        </w:rPr>
+        <w:t>of</w:t>
+      </w:r>
+      <w:proofErr w:type="gramEnd"/>
+    </w:p>
+    <w:p>
+      <w:pPr>
+        <w:jc w:val="center"/>
+        <w:rPr>
+          <w:rFonts w:cs="Arial"/>
+          <w:b/>
+          <w:sz w:val="28"/>
+        </w:rPr>
+      </w:pPr>
+      <w:r>
+        <w:rPr>
+          <w:rFonts w:cs="Arial"/>
+          <w:b/>
+          <w:sz w:val="28"/>
+        </w:rPr>
+        <w:t xml:space="preserve">Team </w:t>
+      </w:r>
+      <w:proofErr w:type="spellStart"/>
+      <w:r>
+        <w:rPr>
+          <w:rFonts w:cs="Arial"/>
+          <w:b/>
+          <w:sz w:val="28"/>
+        </w:rPr>
+        <w:t>HotSpotter</w:t>
+      </w:r>
+      <w:proofErr w:type="spellEnd"/>
+    </w:p>
+    <w:p>
+      <w:pPr>
+        <w:jc w:val="center"/>
+        <w:rPr>
+          <w:rFonts w:cs="Arial"/>
+          <w:b/>
+          <w:sz w:val="28"/>
+        </w:rPr>
+      </w:pPr>
+    </w:p>
+    <w:p>
+      <w:pPr>
+        <w:jc w:val="center"/>
+        <w:rPr>
+          <w:rFonts w:cs="Arial"/>
+          <w:b/>
+          <w:sz w:val="28"/>
+        </w:rPr>
+      </w:pPr>
+    </w:p>
+    <w:p>
+      <w:pPr>
+        <w:jc w:val="center"/>
+        <w:rPr>
+          <w:rFonts w:cs="Arial"/>
+          <w:b/>
+          <w:sz w:val="28"/>
+        </w:rPr>
+      </w:pPr>
+    </w:p>
+    <w:p>
+      <w:pPr>
+        <w:jc w:val="center"/>
+        <w:rPr>
+          <w:rFonts w:cs="Arial"/>
+          <w:b/>
+          <w:sz w:val="28"/>
+        </w:rPr>
+      </w:pPr>
+      <w:r>
+        <w:rPr>
+          <w:rFonts w:cs="Arial"/>
+          <w:b/>
+          <w:sz w:val="28"/>
+        </w:rPr>
+        <w:t>Sprint Planning Document</w:t>
+      </w:r>
+    </w:p>
+    <w:p>
+      <w:pPr>
+        <w:jc w:val="center"/>
+        <w:rPr>
+          <w:rFonts w:cs="Arial"/>
+          <w:b/>
+          <w:sz w:val="28"/>
+        </w:rPr>
+      </w:pPr>
+      <w:r>
+        <w:rPr>
+          <w:rFonts w:cs="Arial"/>
+          <w:b/>
+          <w:sz w:val="28"/>
+        </w:rPr>
+        <w:t>Revision 1.0</w:t>
+      </w:r>
+    </w:p>
+    <w:p>
+      <w:pPr>
+        <w:jc w:val="center"/>
+        <w:rPr>
+          <w:rFonts w:cs="Arial"/>
+          <w:b/>
+          <w:sz w:val="28"/>
+        </w:rPr>
+      </w:pPr>
+    </w:p>
+    <w:p>
+      <w:pPr>
+        <w:jc w:val="center"/>
+        <w:rPr>
+          <w:rFonts w:cs="Arial"/>
+          <w:b/>
+          <w:sz w:val="28"/>
+        </w:rPr>
+        <w:sectPr>
+          <w:headerReference w:type="default" r:id="rId8"/>
+          <w:footerReference w:type="default" r:id="rId9"/>
+          <w:pgSz w:w="12240" w:h="15840"/>
+          <w:pgMar w:top="1440" w:right="1440" w:bottom="1440" w:left="1440" w:header="720" w:footer="720" w:gutter="0"/>
+          <w:cols w:space="720"/>
+          <w:titlePg/>
+          <w:docGrid w:linePitch="360"/>
+        </w:sectPr>
+      </w:pPr>
+      <w:r>
+        <w:rPr>
+          <w:rFonts w:cs="Arial"/>
+          <w:b/>
+          <w:sz w:val="28"/>
+        </w:rPr>
+        <w:t>As Of: 29 September 2015</w:t>
+      </w:r>
+    </w:p>
+    <w:p>
+      <w:pPr>
+        <w:rPr>
+          <w:rFonts w:cs="Arial"/>
+          <w:b/>
+          <w:sz w:val="28"/>
+        </w:rPr>
+      </w:pPr>
+      <w:r>
+        <w:rPr>
+          <w:rFonts w:cs="Arial"/>
+          <w:b/>
+          <w:sz w:val="28"/>
+        </w:rPr>
+        <w:lastRenderedPageBreak/>
+        <w:t>Change Log:</w:t>
+      </w:r>
+    </w:p>
+    <w:tbl>
+      <w:tblPr>
+        <w:tblStyle w:val="TableGrid"/>
+        <w:tblW w:w="0" w:type="auto"/>
+        <w:tblLook w:val="04A0" w:firstRow="1" w:lastRow="0" w:firstColumn="1" w:lastColumn="0" w:noHBand="0" w:noVBand="1"/>
+      </w:tblPr>
+      <w:tblGrid>
+        <w:gridCol w:w="2515"/>
+        <w:gridCol w:w="6835"/>
+      </w:tblGrid>
+      <w:tr>
+        <w:trPr>
+          <w:trHeight w:val="692"/>
+        </w:trPr>
+        <w:tc>
+          <w:tcPr>
+            <w:tcW w:w="2515" w:type="dxa"/>
+          </w:tcPr>
+          <w:p>
+            <w:pPr>
+              <w:rPr>
+                <w:rFonts w:cs="Arial"/>
+                <w:b/>
+                <w:sz w:val="28"/>
+                <w:u w:val="single"/>
+              </w:rPr>
+            </w:pPr>
+            <w:r>
+              <w:rPr>
+                <w:rFonts w:cs="Arial"/>
+                <w:b/>
+                <w:sz w:val="28"/>
+                <w:u w:val="single"/>
+              </w:rPr>
+              <w:t>Revision</w:t>
+            </w:r>
+          </w:p>
+        </w:tc>
+        <w:tc>
+          <w:tcPr>
+            <w:tcW w:w="6835" w:type="dxa"/>
+          </w:tcPr>
+          <w:p>
+            <w:pPr>
+              <w:rPr>
+                <w:rFonts w:cs="Arial"/>
+                <w:b/>
+                <w:sz w:val="28"/>
+                <w:u w:val="single"/>
+              </w:rPr>
+            </w:pPr>
+            <w:r>
+              <w:rPr>
+                <w:rFonts w:cs="Arial"/>
+                <w:b/>
+                <w:sz w:val="28"/>
+                <w:u w:val="single"/>
+              </w:rPr>
+              <w:t>Change Note(s)</w:t>
+            </w:r>
+          </w:p>
+        </w:tc>
+      </w:tr>
+      <w:tr>
+        <w:trPr>
+          <w:trHeight w:val="872"/>
+        </w:trPr>
+        <w:tc>
+          <w:tcPr>
+            <w:tcW w:w="2515" w:type="dxa"/>
+          </w:tcPr>
+          <w:p>
+            <w:pPr>
+              <w:rPr>
+                <w:rFonts w:cs="Arial"/>
+                <w:sz w:val="28"/>
+              </w:rPr>
+            </w:pPr>
+            <w:r>
+              <w:rPr>
+                <w:rFonts w:cs="Arial"/>
+                <w:sz w:val="28"/>
+              </w:rPr>
+              <w:t>1.0</w:t>
+            </w:r>
+          </w:p>
+        </w:tc>
+        <w:tc>
+          <w:tcPr>
+            <w:tcW w:w="6835" w:type="dxa"/>
+          </w:tcPr>
+          <w:p>
+            <w:pPr>
+              <w:pStyle w:val="ListParagraph"/>
+              <w:numPr>
+                <w:ilvl w:val="0"/>
+                <w:numId w:val="4"/>
+              </w:numPr>
+              <w:rPr>
+                <w:rFonts w:cs="Arial"/>
+                <w:b/>
+                <w:sz w:val="28"/>
+              </w:rPr>
+            </w:pPr>
+            <w:r>
+              <w:rPr>
+                <w:rFonts w:cs="Arial"/>
+                <w:sz w:val="28"/>
+              </w:rPr>
+              <w:t>Initial release</w:t>
+            </w:r>
+          </w:p>
+        </w:tc>
+      </w:tr>
+    </w:tbl>
+    <w:p>
+      <w:pPr>
+        <w:rPr>
+          <w:rFonts w:cs="Arial"/>
+          <w:sz w:val="36"/>
+        </w:rPr>
+        <w:sectPr>
+          <w:pgSz w:w="12240" w:h="15840"/>
+          <w:pgMar w:top="1440" w:right="1440" w:bottom="1440" w:left="1440" w:header="720" w:footer="720" w:gutter="0"/>
+          <w:cols w:space="720"/>
+          <w:titlePg/>
+          <w:docGrid w:linePitch="360"/>
+        </w:sectPr>
+      </w:pPr>
+      <w:bookmarkStart w:id="0" w:name="_GoBack"/>
+      <w:bookmarkEnd w:id="0"/>
+    </w:p>
+    <w:p/>
     <w:p>
       <w:r>
         <w:rPr>
@@ -5562,14 +6059,10 @@
     <w:p/>
     <w:p/>
     <w:p/>
-    <w:p>
-      <w:bookmarkStart w:id="0" w:name="_GoBack"/>
-      <w:bookmarkEnd w:id="0"/>
-    </w:p>
+    <w:p/>
     <w:sectPr>
-      <w:footerReference w:type="default" r:id="rId8"/>
-      <w:headerReference w:type="first" r:id="rId9"/>
-      <w:footerReference w:type="first" r:id="rId10"/>
+      <w:footerReference w:type="default" r:id="rId10"/>
+      <w:footerReference w:type="first" r:id="rId11"/>
       <w:pgSz w:w="12240" w:h="15840"/>
       <w:pgMar w:top="1440" w:right="1440" w:bottom="1440" w:left="1440" w:header="720" w:footer="720" w:gutter="0"/>
       <w:cols w:space="720"/>
@@ -5606,6 +6099,59 @@
 </file>
 
 <file path=word/footer1.xml><?xml version="1.0" encoding="utf-8"?>
+<w:ftr xmlns:wpc="http://schemas.microsoft.com/office/word/2010/wordprocessingCanvas" xmlns:mc="http://schemas.openxmlformats.org/markup-compatibility/2006" xmlns:o="urn:schemas-microsoft-com:office:office" xmlns:r="http://schemas.openxmlformats.org/officeDocument/2006/relationships" xmlns:m="http://schemas.openxmlformats.org/officeDocument/2006/math" xmlns:v="urn:schemas-microsoft-com:vml" xmlns:wp14="http://schemas.microsoft.com/office/word/2010/wordprocessingDrawing" xmlns:wp="http://schemas.openxmlformats.org/drawingml/2006/wordprocessingDrawing" xmlns:w10="urn:schemas-microsoft-com:office:word" xmlns:w="http://schemas.openxmlformats.org/wordprocessingml/2006/main" xmlns:w14="http://schemas.microsoft.com/office/word/2010/wordml" xmlns:w15="http://schemas.microsoft.com/office/word/2012/wordml" xmlns:wpg="http://schemas.microsoft.com/office/word/2010/wordprocessingGroup" xmlns:wpi="http://schemas.microsoft.com/office/word/2010/wordprocessingInk" xmlns:wne="http://schemas.microsoft.com/office/word/2006/wordml" xmlns:wps="http://schemas.microsoft.com/office/word/2010/wordprocessingShape" mc:Ignorable="w14 w15 wp14">
+  <w:sdt>
+    <w:sdtPr>
+      <w:id w:val="-822740721"/>
+      <w:docPartObj>
+        <w:docPartGallery w:val="Page Numbers (Bottom of Page)"/>
+        <w:docPartUnique/>
+      </w:docPartObj>
+    </w:sdtPr>
+    <w:sdtEndPr>
+      <w:rPr>
+        <w:noProof/>
+      </w:rPr>
+    </w:sdtEndPr>
+    <w:sdtContent>
+      <w:p>
+        <w:pPr>
+          <w:pStyle w:val="Footer"/>
+          <w:jc w:val="right"/>
+        </w:pPr>
+        <w:r>
+          <w:fldChar w:fldCharType="begin"/>
+        </w:r>
+        <w:r>
+          <w:instrText xml:space="preserve"> PAGE   \* MERGEFORMAT </w:instrText>
+        </w:r>
+        <w:r>
+          <w:fldChar w:fldCharType="separate"/>
+        </w:r>
+        <w:r>
+          <w:rPr>
+            <w:noProof/>
+          </w:rPr>
+          <w:t>5</w:t>
+        </w:r>
+        <w:r>
+          <w:rPr>
+            <w:noProof/>
+          </w:rPr>
+          <w:fldChar w:fldCharType="end"/>
+        </w:r>
+      </w:p>
+    </w:sdtContent>
+  </w:sdt>
+  <w:p>
+    <w:pPr>
+      <w:pStyle w:val="Footer"/>
+    </w:pPr>
+  </w:p>
+</w:ftr>
+</file>
+
+<file path=word/footer2.xml><?xml version="1.0" encoding="utf-8"?>
 <w:ftr xmlns:wpc="http://schemas.microsoft.com/office/word/2010/wordprocessingCanvas" xmlns:mc="http://schemas.openxmlformats.org/markup-compatibility/2006" xmlns:o="urn:schemas-microsoft-com:office:office" xmlns:r="http://schemas.openxmlformats.org/officeDocument/2006/relationships" xmlns:m="http://schemas.openxmlformats.org/officeDocument/2006/math" xmlns:v="urn:schemas-microsoft-com:vml" xmlns:wp14="http://schemas.microsoft.com/office/word/2010/wordprocessingDrawing" xmlns:wp="http://schemas.openxmlformats.org/drawingml/2006/wordprocessingDrawing" xmlns:w10="urn:schemas-microsoft-com:office:word" xmlns:w="http://schemas.openxmlformats.org/wordprocessingml/2006/main" xmlns:w14="http://schemas.microsoft.com/office/word/2010/wordml" xmlns:w15="http://schemas.microsoft.com/office/word/2012/wordml" xmlns:wpg="http://schemas.microsoft.com/office/word/2010/wordprocessingGroup" xmlns:wpi="http://schemas.microsoft.com/office/word/2010/wordprocessingInk" xmlns:wne="http://schemas.microsoft.com/office/word/2006/wordml" xmlns:wps="http://schemas.microsoft.com/office/word/2010/wordprocessingShape" mc:Ignorable="w14 w15 wp14">
   <w:sdt>
     <w:sdtPr>
@@ -5658,7 +6204,7 @@
 </w:ftr>
 </file>
 
-<file path=word/footer2.xml><?xml version="1.0" encoding="utf-8"?>
+<file path=word/footer3.xml><?xml version="1.0" encoding="utf-8"?>
 <w:ftr xmlns:wpc="http://schemas.microsoft.com/office/word/2010/wordprocessingCanvas" xmlns:mc="http://schemas.openxmlformats.org/markup-compatibility/2006" xmlns:o="urn:schemas-microsoft-com:office:office" xmlns:r="http://schemas.openxmlformats.org/officeDocument/2006/relationships" xmlns:m="http://schemas.openxmlformats.org/officeDocument/2006/math" xmlns:v="urn:schemas-microsoft-com:vml" xmlns:wp14="http://schemas.microsoft.com/office/word/2010/wordprocessingDrawing" xmlns:wp="http://schemas.openxmlformats.org/drawingml/2006/wordprocessingDrawing" xmlns:w10="urn:schemas-microsoft-com:office:word" xmlns:w="http://schemas.openxmlformats.org/wordprocessingml/2006/main" xmlns:w14="http://schemas.microsoft.com/office/word/2010/wordml" xmlns:w15="http://schemas.microsoft.com/office/word/2012/wordml" xmlns:wpg="http://schemas.microsoft.com/office/word/2010/wordprocessingGroup" xmlns:wpi="http://schemas.microsoft.com/office/word/2010/wordprocessingInk" xmlns:wne="http://schemas.microsoft.com/office/word/2006/wordml" xmlns:wps="http://schemas.microsoft.com/office/word/2010/wordprocessingShape" mc:Ignorable="w14 w15 wp14">
   <w:sdt>
     <w:sdtPr>
@@ -5692,7 +6238,7 @@
           <w:rPr>
             <w:noProof/>
           </w:rPr>
-          <w:t>1</w:t>
+          <w:t>3</w:t>
         </w:r>
         <w:r>
           <w:rPr>
@@ -5743,43 +6289,16 @@
       <w:pStyle w:val="Header"/>
     </w:pPr>
     <w:r>
-      <w:t xml:space="preserve">Team </w:t>
-    </w:r>
-    <w:proofErr w:type="spellStart"/>
-    <w:r>
-      <w:t>Hotspotter</w:t>
-    </w:r>
-    <w:proofErr w:type="spellEnd"/>
-  </w:p>
-  <w:p>
-    <w:pPr>
-      <w:pStyle w:val="Header"/>
-    </w:pPr>
-    <w:r>
-      <w:t>Sprint Planning Doc</w:t>
-    </w:r>
-  </w:p>
-  <w:p>
-    <w:pPr>
-      <w:pStyle w:val="Header"/>
-    </w:pPr>
-    <w:r>
-      <w:t>Nathan Reinhardt,</w:t>
+      <w:t>QUALITY-PLAN</w:t>
     </w:r>
     <w:r>
-      <w:t xml:space="preserve"> </w:t>
+      <w:tab/>
+      <w:t>Rev 1.0</w:t>
     </w:r>
     <w:r>
-      <w:t xml:space="preserve">Dylan Williams, </w:t>
+      <w:tab/>
+      <w:t>29 Sep 2015</w:t>
     </w:r>
-    <w:r>
-      <w:t>Spencer Smith</w:t>
-    </w:r>
-  </w:p>
-  <w:p>
-    <w:pPr>
-      <w:pStyle w:val="Header"/>
-    </w:pPr>
   </w:p>
 </w:hdr>
 </file>
@@ -6125,6 +6644,119 @@
       </w:rPr>
     </w:lvl>
   </w:abstractNum>
+  <w:abstractNum w:abstractNumId="3" w15:restartNumberingAfterBreak="0">
+    <w:nsid w:val="32621306"/>
+    <w:multiLevelType w:val="hybridMultilevel"/>
+    <w:tmpl w:val="2BE676E8"/>
+    <w:lvl w:ilvl="0" w:tplc="04090001">
+      <w:start w:val="1"/>
+      <w:numFmt w:val="bullet"/>
+      <w:lvlText w:val=""/>
+      <w:lvlJc w:val="left"/>
+      <w:pPr>
+        <w:ind w:left="720" w:hanging="360"/>
+      </w:pPr>
+      <w:rPr>
+        <w:rFonts w:ascii="Symbol" w:hAnsi="Symbol" w:hint="default"/>
+      </w:rPr>
+    </w:lvl>
+    <w:lvl w:ilvl="1" w:tplc="04090001">
+      <w:start w:val="1"/>
+      <w:numFmt w:val="bullet"/>
+      <w:lvlText w:val=""/>
+      <w:lvlJc w:val="left"/>
+      <w:pPr>
+        <w:ind w:left="1440" w:hanging="360"/>
+      </w:pPr>
+      <w:rPr>
+        <w:rFonts w:ascii="Symbol" w:hAnsi="Symbol" w:hint="default"/>
+      </w:rPr>
+    </w:lvl>
+    <w:lvl w:ilvl="2" w:tplc="04090005" w:tentative="1">
+      <w:start w:val="1"/>
+      <w:numFmt w:val="bullet"/>
+      <w:lvlText w:val=""/>
+      <w:lvlJc w:val="left"/>
+      <w:pPr>
+        <w:ind w:left="2160" w:hanging="360"/>
+      </w:pPr>
+      <w:rPr>
+        <w:rFonts w:ascii="Wingdings" w:hAnsi="Wingdings" w:hint="default"/>
+      </w:rPr>
+    </w:lvl>
+    <w:lvl w:ilvl="3" w:tplc="04090001" w:tentative="1">
+      <w:start w:val="1"/>
+      <w:numFmt w:val="bullet"/>
+      <w:lvlText w:val=""/>
+      <w:lvlJc w:val="left"/>
+      <w:pPr>
+        <w:ind w:left="2880" w:hanging="360"/>
+      </w:pPr>
+      <w:rPr>
+        <w:rFonts w:ascii="Symbol" w:hAnsi="Symbol" w:hint="default"/>
+      </w:rPr>
+    </w:lvl>
+    <w:lvl w:ilvl="4" w:tplc="04090003" w:tentative="1">
+      <w:start w:val="1"/>
+      <w:numFmt w:val="bullet"/>
+      <w:lvlText w:val="o"/>
+      <w:lvlJc w:val="left"/>
+      <w:pPr>
+        <w:ind w:left="3600" w:hanging="360"/>
+      </w:pPr>
+      <w:rPr>
+        <w:rFonts w:ascii="Courier New" w:hAnsi="Courier New" w:cs="Courier New" w:hint="default"/>
+      </w:rPr>
+    </w:lvl>
+    <w:lvl w:ilvl="5" w:tplc="04090005" w:tentative="1">
+      <w:start w:val="1"/>
+      <w:numFmt w:val="bullet"/>
+      <w:lvlText w:val=""/>
+      <w:lvlJc w:val="left"/>
+      <w:pPr>
+        <w:ind w:left="4320" w:hanging="360"/>
+      </w:pPr>
+      <w:rPr>
+        <w:rFonts w:ascii="Wingdings" w:hAnsi="Wingdings" w:hint="default"/>
+      </w:rPr>
+    </w:lvl>
+    <w:lvl w:ilvl="6" w:tplc="04090001" w:tentative="1">
+      <w:start w:val="1"/>
+      <w:numFmt w:val="bullet"/>
+      <w:lvlText w:val=""/>
+      <w:lvlJc w:val="left"/>
+      <w:pPr>
+        <w:ind w:left="5040" w:hanging="360"/>
+      </w:pPr>
+      <w:rPr>
+        <w:rFonts w:ascii="Symbol" w:hAnsi="Symbol" w:hint="default"/>
+      </w:rPr>
+    </w:lvl>
+    <w:lvl w:ilvl="7" w:tplc="04090003" w:tentative="1">
+      <w:start w:val="1"/>
+      <w:numFmt w:val="bullet"/>
+      <w:lvlText w:val="o"/>
+      <w:lvlJc w:val="left"/>
+      <w:pPr>
+        <w:ind w:left="5760" w:hanging="360"/>
+      </w:pPr>
+      <w:rPr>
+        <w:rFonts w:ascii="Courier New" w:hAnsi="Courier New" w:cs="Courier New" w:hint="default"/>
+      </w:rPr>
+    </w:lvl>
+    <w:lvl w:ilvl="8" w:tplc="04090005" w:tentative="1">
+      <w:start w:val="1"/>
+      <w:numFmt w:val="bullet"/>
+      <w:lvlText w:val=""/>
+      <w:lvlJc w:val="left"/>
+      <w:pPr>
+        <w:ind w:left="6480" w:hanging="360"/>
+      </w:pPr>
+      <w:rPr>
+        <w:rFonts w:ascii="Wingdings" w:hAnsi="Wingdings" w:hint="default"/>
+      </w:rPr>
+    </w:lvl>
+  </w:abstractNum>
   <w:num w:numId="1">
     <w:abstractNumId w:val="2"/>
   </w:num>
@@ -6133,6 +6765,9 @@
   </w:num>
   <w:num w:numId="3">
     <w:abstractNumId w:val="0"/>
+  </w:num>
+  <w:num w:numId="4">
+    <w:abstractNumId w:val="3"/>
   </w:num>
 </w:numbering>
 </file>
@@ -6613,532 +7248,29 @@
     <w:uiPriority w:val="99"/>
     <w:rsid w:val="005D68D1"/>
   </w:style>
-</w:styles>
-</file>
-
-<file path=word/glossary/document.xml><?xml version="1.0" encoding="utf-8"?>
-<w:glossaryDocument xmlns:wpc="http://schemas.microsoft.com/office/word/2010/wordprocessingCanvas" xmlns:mc="http://schemas.openxmlformats.org/markup-compatibility/2006" xmlns:o="urn:schemas-microsoft-com:office:office" xmlns:r="http://schemas.openxmlformats.org/officeDocument/2006/relationships" xmlns:m="http://schemas.openxmlformats.org/officeDocument/2006/math" xmlns:v="urn:schemas-microsoft-com:vml" xmlns:wp14="http://schemas.microsoft.com/office/word/2010/wordprocessingDrawing" xmlns:wp="http://schemas.openxmlformats.org/drawingml/2006/wordprocessingDrawing" xmlns:w10="urn:schemas-microsoft-com:office:word" xmlns:w="http://schemas.openxmlformats.org/wordprocessingml/2006/main" xmlns:w14="http://schemas.microsoft.com/office/word/2010/wordml" xmlns:w15="http://schemas.microsoft.com/office/word/2012/wordml" xmlns:wpg="http://schemas.microsoft.com/office/word/2010/wordprocessingGroup" xmlns:wpi="http://schemas.microsoft.com/office/word/2010/wordprocessingInk" xmlns:wne="http://schemas.microsoft.com/office/word/2006/wordml" xmlns:wps="http://schemas.microsoft.com/office/word/2010/wordprocessingShape" mc:Ignorable="w14 w15 wp14"/>
-</file>
-
-<file path=word/glossary/fontTable.xml><?xml version="1.0" encoding="utf-8"?>
-<w:fonts xmlns:mc="http://schemas.openxmlformats.org/markup-compatibility/2006" xmlns:r="http://schemas.openxmlformats.org/officeDocument/2006/relationships" xmlns:w="http://schemas.openxmlformats.org/wordprocessingml/2006/main" xmlns:w14="http://schemas.microsoft.com/office/word/2010/wordml" xmlns:w15="http://schemas.microsoft.com/office/word/2012/wordml" mc:Ignorable="w14 w15">
-  <w:font w:name="Symbol">
-    <w:panose1 w:val="05050102010706020507"/>
-    <w:charset w:val="02"/>
-    <w:family w:val="roman"/>
-    <w:pitch w:val="variable"/>
-    <w:sig w:usb0="00000000" w:usb1="10000000" w:usb2="00000000" w:usb3="00000000" w:csb0="80000000" w:csb1="00000000"/>
-  </w:font>
-  <w:font w:name="Times New Roman">
-    <w:panose1 w:val="02020603050405020304"/>
-    <w:charset w:val="00"/>
-    <w:family w:val="roman"/>
-    <w:pitch w:val="variable"/>
-    <w:sig w:usb0="E0002EFF" w:usb1="C0007843" w:usb2="00000009" w:usb3="00000000" w:csb0="000001FF" w:csb1="00000000"/>
-  </w:font>
-  <w:font w:name="Courier New">
-    <w:panose1 w:val="02070309020205020404"/>
-    <w:charset w:val="00"/>
-    <w:family w:val="modern"/>
-    <w:pitch w:val="fixed"/>
-    <w:sig w:usb0="E0002EFF" w:usb1="C0007843" w:usb2="00000009" w:usb3="00000000" w:csb0="000001FF" w:csb1="00000000"/>
-  </w:font>
-  <w:font w:name="Wingdings">
-    <w:panose1 w:val="05000000000000000000"/>
-    <w:charset w:val="02"/>
-    <w:family w:val="auto"/>
-    <w:pitch w:val="variable"/>
-    <w:sig w:usb0="00000000" w:usb1="10000000" w:usb2="00000000" w:usb3="00000000" w:csb0="80000000" w:csb1="00000000"/>
-  </w:font>
-  <w:font w:name="Calibri">
-    <w:panose1 w:val="020F0502020204030204"/>
-    <w:charset w:val="00"/>
-    <w:family w:val="swiss"/>
-    <w:pitch w:val="variable"/>
-    <w:sig w:usb0="E00002FF" w:usb1="4000ACFF" w:usb2="00000001" w:usb3="00000000" w:csb0="0000019F" w:csb1="00000000"/>
-  </w:font>
-  <w:font w:name="Calibri Light">
-    <w:panose1 w:val="020F0302020204030204"/>
-    <w:charset w:val="00"/>
-    <w:family w:val="swiss"/>
-    <w:pitch w:val="variable"/>
-    <w:sig w:usb0="A00002EF" w:usb1="4000207B" w:usb2="00000000" w:usb3="00000000" w:csb0="0000019F" w:csb1="00000000"/>
-  </w:font>
-</w:fonts>
-</file>
-
-<file path=word/glossary/settings.xml><?xml version="1.0" encoding="utf-8"?>
-<w:settings xmlns:mc="http://schemas.openxmlformats.org/markup-compatibility/2006" xmlns:o="urn:schemas-microsoft-com:office:office" xmlns:r="http://schemas.openxmlformats.org/officeDocument/2006/relationships" xmlns:m="http://schemas.openxmlformats.org/officeDocument/2006/math" xmlns:v="urn:schemas-microsoft-com:vml" xmlns:w10="urn:schemas-microsoft-com:office:word" xmlns:w="http://schemas.openxmlformats.org/wordprocessingml/2006/main" xmlns:w14="http://schemas.microsoft.com/office/word/2010/wordml" xmlns:w15="http://schemas.microsoft.com/office/word/2012/wordml" xmlns:sl="http://schemas.openxmlformats.org/schemaLibrary/2006/main" mc:Ignorable="w14 w15">
-  <w:view w:val="normal"/>
-  <w:defaultTabStop w:val="720"/>
-  <w:characterSpacingControl w:val="doNotCompress"/>
-  <w:compat>
-    <w:useFELayout/>
-    <w:compatSetting w:name="compatibilityMode" w:uri="http://schemas.microsoft.com/office/word" w:val="15"/>
-    <w:compatSetting w:name="overrideTableStyleFontSizeAndJustification" w:uri="http://schemas.microsoft.com/office/word" w:val="1"/>
-    <w:compatSetting w:name="enableOpenTypeFeatures" w:uri="http://schemas.microsoft.com/office/word" w:val="1"/>
-    <w:compatSetting w:name="doNotFlipMirrorIndents" w:uri="http://schemas.microsoft.com/office/word" w:val="1"/>
-    <w:compatSetting w:name="differentiateMultirowTableHeaders" w:uri="http://schemas.microsoft.com/office/word" w:val="1"/>
-  </w:compat>
-  <w:rsids>
-    <w:rsidRoot w:val="00093388"/>
-    <w:rsid w:val="00093388"/>
-    <w:rsid w:val="009D4CD9"/>
-  </w:rsids>
-  <m:mathPr>
-    <m:mathFont m:val="Cambria Math"/>
-    <m:brkBin m:val="before"/>
-    <m:brkBinSub m:val="--"/>
-    <m:smallFrac m:val="0"/>
-    <m:dispDef/>
-    <m:lMargin m:val="0"/>
-    <m:rMargin m:val="0"/>
-    <m:defJc m:val="centerGroup"/>
-    <m:wrapIndent m:val="1440"/>
-    <m:intLim m:val="subSup"/>
-    <m:naryLim m:val="undOvr"/>
-  </m:mathPr>
-  <w:themeFontLang w:val="en-US"/>
-  <w:clrSchemeMapping w:bg1="light1" w:t1="dark1" w:bg2="light2" w:t2="dark2" w:accent1="accent1" w:accent2="accent2" w:accent3="accent3" w:accent4="accent4" w:accent5="accent5" w:accent6="accent6" w:hyperlink="hyperlink" w:followedHyperlink="followedHyperlink"/>
-  <w:decimalSymbol w:val="."/>
-  <w:listSeparator w:val=","/>
-  <w15:chartTrackingRefBased/>
-</w:settings>
-</file>
-
-<file path=word/glossary/styles.xml><?xml version="1.0" encoding="utf-8"?>
-<w:styles xmlns:mc="http://schemas.openxmlformats.org/markup-compatibility/2006" xmlns:r="http://schemas.openxmlformats.org/officeDocument/2006/relationships" xmlns:w="http://schemas.openxmlformats.org/wordprocessingml/2006/main" xmlns:w14="http://schemas.microsoft.com/office/word/2010/wordml" xmlns:w15="http://schemas.microsoft.com/office/word/2012/wordml" mc:Ignorable="w14 w15">
-  <w:docDefaults>
-    <w:rPrDefault>
-      <w:rPr>
-        <w:rFonts w:asciiTheme="minorHAnsi" w:eastAsiaTheme="minorEastAsia" w:hAnsiTheme="minorHAnsi" w:cstheme="minorBidi"/>
-        <w:sz w:val="22"/>
-        <w:szCs w:val="22"/>
-        <w:lang w:val="en-US" w:eastAsia="en-US" w:bidi="ar-SA"/>
-      </w:rPr>
-    </w:rPrDefault>
-    <w:pPrDefault>
-      <w:pPr>
-        <w:spacing w:after="160" w:line="259" w:lineRule="auto"/>
-      </w:pPr>
-    </w:pPrDefault>
-  </w:docDefaults>
-  <w:latentStyles w:defLockedState="0" w:defUIPriority="99" w:defSemiHidden="0" w:defUnhideWhenUsed="0" w:defQFormat="0" w:count="371">
-    <w:lsdException w:name="Normal" w:uiPriority="0" w:qFormat="1"/>
-    <w:lsdException w:name="heading 1" w:uiPriority="9" w:qFormat="1"/>
-    <w:lsdException w:name="heading 2" w:semiHidden="1" w:uiPriority="9" w:unhideWhenUsed="1" w:qFormat="1"/>
-    <w:lsdException w:name="heading 3" w:semiHidden="1" w:uiPriority="9" w:unhideWhenUsed="1" w:qFormat="1"/>
-    <w:lsdException w:name="heading 4" w:semiHidden="1" w:uiPriority="9" w:unhideWhenUsed="1" w:qFormat="1"/>
-    <w:lsdException w:name="heading 5" w:semiHidden="1" w:uiPriority="9" w:unhideWhenUsed="1" w:qFormat="1"/>
-    <w:lsdException w:name="heading 6" w:semiHidden="1" w:uiPriority="9" w:unhideWhenUsed="1" w:qFormat="1"/>
-    <w:lsdException w:name="heading 7" w:semiHidden="1" w:uiPriority="9" w:unhideWhenUsed="1" w:qFormat="1"/>
-    <w:lsdException w:name="heading 8" w:semiHidden="1" w:uiPriority="9" w:unhideWhenUsed="1" w:qFormat="1"/>
-    <w:lsdException w:name="heading 9" w:semiHidden="1" w:uiPriority="9" w:unhideWhenUsed="1" w:qFormat="1"/>
-    <w:lsdException w:name="index 1" w:semiHidden="1" w:unhideWhenUsed="1"/>
-    <w:lsdException w:name="index 2" w:semiHidden="1" w:unhideWhenUsed="1"/>
-    <w:lsdException w:name="index 3" w:semiHidden="1" w:unhideWhenUsed="1"/>
-    <w:lsdException w:name="index 4" w:semiHidden="1" w:unhideWhenUsed="1"/>
-    <w:lsdException w:name="index 5" w:semiHidden="1" w:unhideWhenUsed="1"/>
-    <w:lsdException w:name="index 6" w:semiHidden="1" w:unhideWhenUsed="1"/>
-    <w:lsdException w:name="index 7" w:semiHidden="1" w:unhideWhenUsed="1"/>
-    <w:lsdException w:name="index 8" w:semiHidden="1" w:unhideWhenUsed="1"/>
-    <w:lsdException w:name="index 9" w:semiHidden="1" w:unhideWhenUsed="1"/>
-    <w:lsdException w:name="toc 1" w:semiHidden="1" w:uiPriority="39" w:unhideWhenUsed="1"/>
-    <w:lsdException w:name="toc 2" w:semiHidden="1" w:uiPriority="39" w:unhideWhenUsed="1"/>
-    <w:lsdException w:name="toc 3" w:semiHidden="1" w:uiPriority="39" w:unhideWhenUsed="1"/>
-    <w:lsdException w:name="toc 4" w:semiHidden="1" w:uiPriority="39" w:unhideWhenUsed="1"/>
-    <w:lsdException w:name="toc 5" w:semiHidden="1" w:uiPriority="39" w:unhideWhenUsed="1"/>
-    <w:lsdException w:name="toc 6" w:semiHidden="1" w:uiPriority="39" w:unhideWhenUsed="1"/>
-    <w:lsdException w:name="toc 7" w:semiHidden="1" w:uiPriority="39" w:unhideWhenUsed="1"/>
-    <w:lsdException w:name="toc 8" w:semiHidden="1" w:uiPriority="39" w:unhideWhenUsed="1"/>
-    <w:lsdException w:name="toc 9" w:semiHidden="1" w:uiPriority="39" w:unhideWhenUsed="1"/>
-    <w:lsdException w:name="Normal Indent" w:semiHidden="1" w:unhideWhenUsed="1"/>
-    <w:lsdException w:name="footnote text" w:semiHidden="1" w:unhideWhenUsed="1"/>
-    <w:lsdException w:name="annotation text" w:semiHidden="1" w:unhideWhenUsed="1"/>
-    <w:lsdException w:name="header" w:semiHidden="1" w:unhideWhenUsed="1"/>
-    <w:lsdException w:name="footer" w:semiHidden="1" w:unhideWhenUsed="1"/>
-    <w:lsdException w:name="index heading" w:semiHidden="1" w:unhideWhenUsed="1"/>
-    <w:lsdException w:name="caption" w:semiHidden="1" w:uiPriority="35" w:unhideWhenUsed="1" w:qFormat="1"/>
-    <w:lsdException w:name="table of figures" w:semiHidden="1" w:unhideWhenUsed="1"/>
-    <w:lsdException w:name="envelope address" w:semiHidden="1" w:unhideWhenUsed="1"/>
-    <w:lsdException w:name="envelope return" w:semiHidden="1" w:unhideWhenUsed="1"/>
-    <w:lsdException w:name="footnote reference" w:semiHidden="1" w:unhideWhenUsed="1"/>
-    <w:lsdException w:name="annotation reference" w:semiHidden="1" w:unhideWhenUsed="1"/>
-    <w:lsdException w:name="line number" w:semiHidden="1" w:unhideWhenUsed="1"/>
-    <w:lsdException w:name="page number" w:semiHidden="1" w:unhideWhenUsed="1"/>
-    <w:lsdException w:name="endnote reference" w:semiHidden="1" w:unhideWhenUsed="1"/>
-    <w:lsdException w:name="endnote text" w:semiHidden="1" w:unhideWhenUsed="1"/>
-    <w:lsdException w:name="table of authorities" w:semiHidden="1" w:unhideWhenUsed="1"/>
-    <w:lsdException w:name="macro" w:semiHidden="1" w:unhideWhenUsed="1"/>
-    <w:lsdException w:name="toa heading" w:semiHidden="1" w:unhideWhenUsed="1"/>
-    <w:lsdException w:name="List" w:semiHidden="1" w:unhideWhenUsed="1"/>
-    <w:lsdException w:name="List Bullet" w:semiHidden="1" w:unhideWhenUsed="1"/>
-    <w:lsdException w:name="List Number" w:semiHidden="1" w:unhideWhenUsed="1"/>
-    <w:lsdException w:name="List 2" w:semiHidden="1" w:unhideWhenUsed="1"/>
-    <w:lsdException w:name="List 3" w:semiHidden="1" w:unhideWhenUsed="1"/>
-    <w:lsdException w:name="List 4" w:semiHidden="1" w:unhideWhenUsed="1"/>
-    <w:lsdException w:name="List 5" w:semiHidden="1" w:unhideWhenUsed="1"/>
-    <w:lsdException w:name="List Bullet 2" w:semiHidden="1" w:unhideWhenUsed="1"/>
-    <w:lsdException w:name="List Bullet 3" w:semiHidden="1" w:unhideWhenUsed="1"/>
-    <w:lsdException w:name="List Bullet 4" w:semiHidden="1" w:unhideWhenUsed="1"/>
-    <w:lsdException w:name="List Bullet 5" w:semiHidden="1" w:unhideWhenUsed="1"/>
-    <w:lsdException w:name="List Number 2" w:semiHidden="1" w:unhideWhenUsed="1"/>
-    <w:lsdException w:name="List Number 3" w:semiHidden="1" w:unhideWhenUsed="1"/>
-    <w:lsdException w:name="List Number 4" w:semiHidden="1" w:unhideWhenUsed="1"/>
-    <w:lsdException w:name="List Number 5" w:semiHidden="1" w:unhideWhenUsed="1"/>
-    <w:lsdException w:name="Title" w:uiPriority="10" w:qFormat="1"/>
-    <w:lsdException w:name="Closing" w:semiHidden="1" w:unhideWhenUsed="1"/>
-    <w:lsdException w:name="Signature" w:semiHidden="1" w:unhideWhenUsed="1"/>
-    <w:lsdException w:name="Default Paragraph Font" w:semiHidden="1" w:uiPriority="1" w:unhideWhenUsed="1"/>
-    <w:lsdException w:name="Body Text" w:semiHidden="1" w:unhideWhenUsed="1"/>
-    <w:lsdException w:name="Body Text Indent" w:semiHidden="1" w:unhideWhenUsed="1"/>
-    <w:lsdException w:name="List Continue" w:semiHidden="1" w:unhideWhenUsed="1"/>
-    <w:lsdException w:name="List Continue 2" w:semiHidden="1" w:unhideWhenUsed="1"/>
-    <w:lsdException w:name="List Continue 3" w:semiHidden="1" w:unhideWhenUsed="1"/>
-    <w:lsdException w:name="List Continue 4" w:semiHidden="1" w:unhideWhenUsed="1"/>
-    <w:lsdException w:name="List Continue 5" w:semiHidden="1" w:unhideWhenUsed="1"/>
-    <w:lsdException w:name="Message Header" w:semiHidden="1" w:unhideWhenUsed="1"/>
-    <w:lsdException w:name="Subtitle" w:uiPriority="11" w:qFormat="1"/>
-    <w:lsdException w:name="Salutation" w:semiHidden="1" w:unhideWhenUsed="1"/>
-    <w:lsdException w:name="Date" w:semiHidden="1" w:unhideWhenUsed="1"/>
-    <w:lsdException w:name="Body Text First Indent" w:semiHidden="1" w:unhideWhenUsed="1"/>
-    <w:lsdException w:name="Body Text First Indent 2" w:semiHidden="1" w:unhideWhenUsed="1"/>
-    <w:lsdException w:name="Note Heading" w:semiHidden="1" w:unhideWhenUsed="1"/>
-    <w:lsdException w:name="Body Text 2" w:semiHidden="1" w:unhideWhenUsed="1"/>
-    <w:lsdException w:name="Body Text 3" w:semiHidden="1" w:unhideWhenUsed="1"/>
-    <w:lsdException w:name="Body Text Indent 2" w:semiHidden="1" w:unhideWhenUsed="1"/>
-    <w:lsdException w:name="Body Text Indent 3" w:semiHidden="1" w:unhideWhenUsed="1"/>
-    <w:lsdException w:name="Block Text" w:semiHidden="1" w:unhideWhenUsed="1"/>
-    <w:lsdException w:name="Hyperlink" w:semiHidden="1" w:unhideWhenUsed="1"/>
-    <w:lsdException w:name="FollowedHyperlink" w:semiHidden="1" w:unhideWhenUsed="1"/>
-    <w:lsdException w:name="Strong" w:uiPriority="22" w:qFormat="1"/>
-    <w:lsdException w:name="Emphasis" w:uiPriority="20" w:qFormat="1"/>
-    <w:lsdException w:name="Document Map" w:semiHidden="1" w:unhideWhenUsed="1"/>
-    <w:lsdException w:name="Plain Text" w:semiHidden="1" w:unhideWhenUsed="1"/>
-    <w:lsdException w:name="E-mail Signature" w:semiHidden="1" w:unhideWhenUsed="1"/>
-    <w:lsdException w:name="HTML Top of Form" w:semiHidden="1" w:unhideWhenUsed="1"/>
-    <w:lsdException w:name="HTML Bottom of Form" w:semiHidden="1" w:unhideWhenUsed="1"/>
-    <w:lsdException w:name="Normal (Web)" w:semiHidden="1" w:unhideWhenUsed="1"/>
-    <w:lsdException w:name="HTML Acronym" w:semiHidden="1" w:unhideWhenUsed="1"/>
-    <w:lsdException w:name="HTML Address" w:semiHidden="1" w:unhideWhenUsed="1"/>
-    <w:lsdException w:name="HTML Cite" w:semiHidden="1" w:unhideWhenUsed="1"/>
-    <w:lsdException w:name="HTML Code" w:semiHidden="1" w:unhideWhenUsed="1"/>
-    <w:lsdException w:name="HTML Definition" w:semiHidden="1" w:unhideWhenUsed="1"/>
-    <w:lsdException w:name="HTML Keyboard" w:semiHidden="1" w:unhideWhenUsed="1"/>
-    <w:lsdException w:name="HTML Preformatted" w:semiHidden="1" w:unhideWhenUsed="1"/>
-    <w:lsdException w:name="HTML Sample" w:semiHidden="1" w:unhideWhenUsed="1"/>
-    <w:lsdException w:name="HTML Typewriter" w:semiHidden="1" w:unhideWhenUsed="1"/>
-    <w:lsdException w:name="HTML Variable" w:semiHidden="1" w:unhideWhenUsed="1"/>
-    <w:lsdException w:name="Normal Table" w:semiHidden="1" w:unhideWhenUsed="1"/>
-    <w:lsdException w:name="annotation subject" w:semiHidden="1" w:unhideWhenUsed="1"/>
-    <w:lsdException w:name="No List" w:semiHidden="1" w:unhideWhenUsed="1"/>
-    <w:lsdException w:name="Outline List 1" w:semiHidden="1" w:unhideWhenUsed="1"/>
-    <w:lsdException w:name="Outline List 2" w:semiHidden="1" w:unhideWhenUsed="1"/>
-    <w:lsdException w:name="Outline List 3" w:semiHidden="1" w:unhideWhenUsed="1"/>
-    <w:lsdException w:name="Table Simple 1" w:semiHidden="1" w:unhideWhenUsed="1"/>
-    <w:lsdException w:name="Table Simple 2" w:semiHidden="1" w:unhideWhenUsed="1"/>
-    <w:lsdException w:name="Table Simple 3" w:semiHidden="1" w:unhideWhenUsed="1"/>
-    <w:lsdException w:name="Table Classic 1" w:semiHidden="1" w:unhideWhenUsed="1"/>
-    <w:lsdException w:name="Table Classic 2" w:semiHidden="1" w:unhideWhenUsed="1"/>
-    <w:lsdException w:name="Table Classic 3" w:semiHidden="1" w:unhideWhenUsed="1"/>
-    <w:lsdException w:name="Table Classic 4" w:semiHidden="1" w:unhideWhenUsed="1"/>
-    <w:lsdException w:name="Table Colorful 1" w:semiHidden="1" w:unhideWhenUsed="1"/>
-    <w:lsdException w:name="Table Colorful 2" w:semiHidden="1" w:unhideWhenUsed="1"/>
-    <w:lsdException w:name="Table Colorful 3" w:semiHidden="1" w:unhideWhenUsed="1"/>
-    <w:lsdException w:name="Table Columns 1" w:semiHidden="1" w:unhideWhenUsed="1"/>
-    <w:lsdException w:name="Table Columns 2" w:semiHidden="1" w:unhideWhenUsed="1"/>
-    <w:lsdException w:name="Table Columns 3" w:semiHidden="1" w:unhideWhenUsed="1"/>
-    <w:lsdException w:name="Table Columns 4" w:semiHidden="1" w:unhideWhenUsed="1"/>
-    <w:lsdException w:name="Table Columns 5" w:semiHidden="1" w:unhideWhenUsed="1"/>
-    <w:lsdException w:name="Table Grid 1" w:semiHidden="1" w:unhideWhenUsed="1"/>
-    <w:lsdException w:name="Table Grid 2" w:semiHidden="1" w:unhideWhenUsed="1"/>
-    <w:lsdException w:name="Table Grid 3" w:semiHidden="1" w:unhideWhenUsed="1"/>
-    <w:lsdException w:name="Table Grid 4" w:semiHidden="1" w:unhideWhenUsed="1"/>
-    <w:lsdException w:name="Table Grid 5" w:semiHidden="1" w:unhideWhenUsed="1"/>
-    <w:lsdException w:name="Table Grid 6" w:semiHidden="1" w:unhideWhenUsed="1"/>
-    <w:lsdException w:name="Table Grid 7" w:semiHidden="1" w:unhideWhenUsed="1"/>
-    <w:lsdException w:name="Table Grid 8" w:semiHidden="1" w:unhideWhenUsed="1"/>
-    <w:lsdException w:name="Table List 1" w:semiHidden="1" w:unhideWhenUsed="1"/>
-    <w:lsdException w:name="Table List 2" w:semiHidden="1" w:unhideWhenUsed="1"/>
-    <w:lsdException w:name="Table List 3" w:semiHidden="1" w:unhideWhenUsed="1"/>
-    <w:lsdException w:name="Table List 4" w:semiHidden="1" w:unhideWhenUsed="1"/>
-    <w:lsdException w:name="Table List 5" w:semiHidden="1" w:unhideWhenUsed="1"/>
-    <w:lsdException w:name="Table List 6" w:semiHidden="1" w:unhideWhenUsed="1"/>
-    <w:lsdException w:name="Table List 7" w:semiHidden="1" w:unhideWhenUsed="1"/>
-    <w:lsdException w:name="Table List 8" w:semiHidden="1" w:unhideWhenUsed="1"/>
-    <w:lsdException w:name="Table 3D effects 1" w:semiHidden="1" w:unhideWhenUsed="1"/>
-    <w:lsdException w:name="Table 3D effects 2" w:semiHidden="1" w:unhideWhenUsed="1"/>
-    <w:lsdException w:name="Table 3D effects 3" w:semiHidden="1" w:unhideWhenUsed="1"/>
-    <w:lsdException w:name="Table Contemporary" w:semiHidden="1" w:unhideWhenUsed="1"/>
-    <w:lsdException w:name="Table Elegant" w:semiHidden="1" w:unhideWhenUsed="1"/>
-    <w:lsdException w:name="Table Professional" w:semiHidden="1" w:unhideWhenUsed="1"/>
-    <w:lsdException w:name="Table Subtle 1" w:semiHidden="1" w:unhideWhenUsed="1"/>
-    <w:lsdException w:name="Table Subtle 2" w:semiHidden="1" w:unhideWhenUsed="1"/>
-    <w:lsdException w:name="Table Web 1" w:semiHidden="1" w:unhideWhenUsed="1"/>
-    <w:lsdException w:name="Table Web 2" w:semiHidden="1" w:unhideWhenUsed="1"/>
-    <w:lsdException w:name="Table Web 3" w:semiHidden="1" w:unhideWhenUsed="1"/>
-    <w:lsdException w:name="Balloon Text" w:semiHidden="1" w:unhideWhenUsed="1"/>
-    <w:lsdException w:name="Table Grid" w:uiPriority="39"/>
-    <w:lsdException w:name="Table Theme" w:semiHidden="1" w:unhideWhenUsed="1"/>
-    <w:lsdException w:name="Placeholder Text" w:semiHidden="1"/>
-    <w:lsdException w:name="No Spacing" w:uiPriority="1" w:qFormat="1"/>
-    <w:lsdException w:name="Light Shading" w:uiPriority="60"/>
-    <w:lsdException w:name="Light List" w:uiPriority="61"/>
-    <w:lsdException w:name="Light Grid" w:uiPriority="62"/>
-    <w:lsdException w:name="Medium Shading 1" w:uiPriority="63"/>
-    <w:lsdException w:name="Medium Shading 2" w:uiPriority="64"/>
-    <w:lsdException w:name="Medium List 1" w:uiPriority="65"/>
-    <w:lsdException w:name="Medium List 2" w:uiPriority="66"/>
-    <w:lsdException w:name="Medium Grid 1" w:uiPriority="67"/>
-    <w:lsdException w:name="Medium Grid 2" w:uiPriority="68"/>
-    <w:lsdException w:name="Medium Grid 3" w:uiPriority="69"/>
-    <w:lsdException w:name="Dark List" w:uiPriority="70"/>
-    <w:lsdException w:name="Colorful Shading" w:uiPriority="71"/>
-    <w:lsdException w:name="Colorful List" w:uiPriority="72"/>
-    <w:lsdException w:name="Colorful Grid" w:uiPriority="73"/>
-    <w:lsdException w:name="Light Shading Accent 1" w:uiPriority="60"/>
-    <w:lsdException w:name="Light List Accent 1" w:uiPriority="61"/>
-    <w:lsdException w:name="Light Grid Accent 1" w:uiPriority="62"/>
-    <w:lsdException w:name="Medium Shading 1 Accent 1" w:uiPriority="63"/>
-    <w:lsdException w:name="Medium Shading 2 Accent 1" w:uiPriority="64"/>
-    <w:lsdException w:name="Medium List 1 Accent 1" w:uiPriority="65"/>
-    <w:lsdException w:name="Revision" w:semiHidden="1"/>
-    <w:lsdException w:name="List Paragraph" w:uiPriority="34" w:qFormat="1"/>
-    <w:lsdException w:name="Quote" w:uiPriority="29" w:qFormat="1"/>
-    <w:lsdException w:name="Intense Quote" w:uiPriority="30" w:qFormat="1"/>
-    <w:lsdException w:name="Medium List 2 Accent 1" w:uiPriority="66"/>
-    <w:lsdException w:name="Medium Grid 1 Accent 1" w:uiPriority="67"/>
-    <w:lsdException w:name="Medium Grid 2 Accent 1" w:uiPriority="68"/>
-    <w:lsdException w:name="Medium Grid 3 Accent 1" w:uiPriority="69"/>
-    <w:lsdException w:name="Dark List Accent 1" w:uiPriority="70"/>
-    <w:lsdException w:name="Colorful Shading Accent 1" w:uiPriority="71"/>
-    <w:lsdException w:name="Colorful List Accent 1" w:uiPriority="72"/>
-    <w:lsdException w:name="Colorful Grid Accent 1" w:uiPriority="73"/>
-    <w:lsdException w:name="Light Shading Accent 2" w:uiPriority="60"/>
-    <w:lsdException w:name="Light List Accent 2" w:uiPriority="61"/>
-    <w:lsdException w:name="Light Grid Accent 2" w:uiPriority="62"/>
-    <w:lsdException w:name="Medium Shading 1 Accent 2" w:uiPriority="63"/>
-    <w:lsdException w:name="Medium Shading 2 Accent 2" w:uiPriority="64"/>
-    <w:lsdException w:name="Medium List 1 Accent 2" w:uiPriority="65"/>
-    <w:lsdException w:name="Medium List 2 Accent 2" w:uiPriority="66"/>
-    <w:lsdException w:name="Medium Grid 1 Accent 2" w:uiPriority="67"/>
-    <w:lsdException w:name="Medium Grid 2 Accent 2" w:uiPriority="68"/>
-    <w:lsdException w:name="Medium Grid 3 Accent 2" w:uiPriority="69"/>
-    <w:lsdException w:name="Dark List Accent 2" w:uiPriority="70"/>
-    <w:lsdException w:name="Colorful Shading Accent 2" w:uiPriority="71"/>
-    <w:lsdException w:name="Colorful List Accent 2" w:uiPriority="72"/>
-    <w:lsdException w:name="Colorful Grid Accent 2" w:uiPriority="73"/>
-    <w:lsdException w:name="Light Shading Accent 3" w:uiPriority="60"/>
-    <w:lsdException w:name="Light List Accent 3" w:uiPriority="61"/>
-    <w:lsdException w:name="Light Grid Accent 3" w:uiPriority="62"/>
-    <w:lsdException w:name="Medium Shading 1 Accent 3" w:uiPriority="63"/>
-    <w:lsdException w:name="Medium Shading 2 Accent 3" w:uiPriority="64"/>
-    <w:lsdException w:name="Medium List 1 Accent 3" w:uiPriority="65"/>
-    <w:lsdException w:name="Medium List 2 Accent 3" w:uiPriority="66"/>
-    <w:lsdException w:name="Medium Grid 1 Accent 3" w:uiPriority="67"/>
-    <w:lsdException w:name="Medium Grid 2 Accent 3" w:uiPriority="68"/>
-    <w:lsdException w:name="Medium Grid 3 Accent 3" w:uiPriority="69"/>
-    <w:lsdException w:name="Dark List Accent 3" w:uiPriority="70"/>
-    <w:lsdException w:name="Colorful Shading Accent 3" w:uiPriority="71"/>
-    <w:lsdException w:name="Colorful List Accent 3" w:uiPriority="72"/>
-    <w:lsdException w:name="Colorful Grid Accent 3" w:uiPriority="73"/>
-    <w:lsdException w:name="Light Shading Accent 4" w:uiPriority="60"/>
-    <w:lsdException w:name="Light List Accent 4" w:uiPriority="61"/>
-    <w:lsdException w:name="Light Grid Accent 4" w:uiPriority="62"/>
-    <w:lsdException w:name="Medium Shading 1 Accent 4" w:uiPriority="63"/>
-    <w:lsdException w:name="Medium Shading 2 Accent 4" w:uiPriority="64"/>
-    <w:lsdException w:name="Medium List 1 Accent 4" w:uiPriority="65"/>
-    <w:lsdException w:name="Medium List 2 Accent 4" w:uiPriority="66"/>
-    <w:lsdException w:name="Medium Grid 1 Accent 4" w:uiPriority="67"/>
-    <w:lsdException w:name="Medium Grid 2 Accent 4" w:uiPriority="68"/>
-    <w:lsdException w:name="Medium Grid 3 Accent 4" w:uiPriority="69"/>
-    <w:lsdException w:name="Dark List Accent 4" w:uiPriority="70"/>
-    <w:lsdException w:name="Colorful Shading Accent 4" w:uiPriority="71"/>
-    <w:lsdException w:name="Colorful List Accent 4" w:uiPriority="72"/>
-    <w:lsdException w:name="Colorful Grid Accent 4" w:uiPriority="73"/>
-    <w:lsdException w:name="Light Shading Accent 5" w:uiPriority="60"/>
-    <w:lsdException w:name="Light List Accent 5" w:uiPriority="61"/>
-    <w:lsdException w:name="Light Grid Accent 5" w:uiPriority="62"/>
-    <w:lsdException w:name="Medium Shading 1 Accent 5" w:uiPriority="63"/>
-    <w:lsdException w:name="Medium Shading 2 Accent 5" w:uiPriority="64"/>
-    <w:lsdException w:name="Medium List 1 Accent 5" w:uiPriority="65"/>
-    <w:lsdException w:name="Medium List 2 Accent 5" w:uiPriority="66"/>
-    <w:lsdException w:name="Medium Grid 1 Accent 5" w:uiPriority="67"/>
-    <w:lsdException w:name="Medium Grid 2 Accent 5" w:uiPriority="68"/>
-    <w:lsdException w:name="Medium Grid 3 Accent 5" w:uiPriority="69"/>
-    <w:lsdException w:name="Dark List Accent 5" w:uiPriority="70"/>
-    <w:lsdException w:name="Colorful Shading Accent 5" w:uiPriority="71"/>
-    <w:lsdException w:name="Colorful List Accent 5" w:uiPriority="72"/>
-    <w:lsdException w:name="Colorful Grid Accent 5" w:uiPriority="73"/>
-    <w:lsdException w:name="Light Shading Accent 6" w:uiPriority="60"/>
-    <w:lsdException w:name="Light List Accent 6" w:uiPriority="61"/>
-    <w:lsdException w:name="Light Grid Accent 6" w:uiPriority="62"/>
-    <w:lsdException w:name="Medium Shading 1 Accent 6" w:uiPriority="63"/>
-    <w:lsdException w:name="Medium Shading 2 Accent 6" w:uiPriority="64"/>
-    <w:lsdException w:name="Medium List 1 Accent 6" w:uiPriority="65"/>
-    <w:lsdException w:name="Medium List 2 Accent 6" w:uiPriority="66"/>
-    <w:lsdException w:name="Medium Grid 1 Accent 6" w:uiPriority="67"/>
-    <w:lsdException w:name="Medium Grid 2 Accent 6" w:uiPriority="68"/>
-    <w:lsdException w:name="Medium Grid 3 Accent 6" w:uiPriority="69"/>
-    <w:lsdException w:name="Dark List Accent 6" w:uiPriority="70"/>
-    <w:lsdException w:name="Colorful Shading Accent 6" w:uiPriority="71"/>
-    <w:lsdException w:name="Colorful List Accent 6" w:uiPriority="72"/>
-    <w:lsdException w:name="Colorful Grid Accent 6" w:uiPriority="73"/>
-    <w:lsdException w:name="Subtle Emphasis" w:uiPriority="19" w:qFormat="1"/>
-    <w:lsdException w:name="Intense Emphasis" w:uiPriority="21" w:qFormat="1"/>
-    <w:lsdException w:name="Subtle Reference" w:uiPriority="31" w:qFormat="1"/>
-    <w:lsdException w:name="Intense Reference" w:uiPriority="32" w:qFormat="1"/>
-    <w:lsdException w:name="Book Title" w:uiPriority="33" w:qFormat="1"/>
-    <w:lsdException w:name="Bibliography" w:semiHidden="1" w:uiPriority="37" w:unhideWhenUsed="1"/>
-    <w:lsdException w:name="TOC Heading" w:semiHidden="1" w:uiPriority="39" w:unhideWhenUsed="1" w:qFormat="1"/>
-    <w:lsdException w:name="Plain Table 1" w:uiPriority="41"/>
-    <w:lsdException w:name="Plain Table 2" w:uiPriority="42"/>
-    <w:lsdException w:name="Plain Table 3" w:uiPriority="43"/>
-    <w:lsdException w:name="Plain Table 4" w:uiPriority="44"/>
-    <w:lsdException w:name="Plain Table 5" w:uiPriority="45"/>
-    <w:lsdException w:name="Grid Table Light" w:uiPriority="40"/>
-    <w:lsdException w:name="Grid Table 1 Light" w:uiPriority="46"/>
-    <w:lsdException w:name="Grid Table 2" w:uiPriority="47"/>
-    <w:lsdException w:name="Grid Table 3" w:uiPriority="48"/>
-    <w:lsdException w:name="Grid Table 4" w:uiPriority="49"/>
-    <w:lsdException w:name="Grid Table 5 Dark" w:uiPriority="50"/>
-    <w:lsdException w:name="Grid Table 6 Colorful" w:uiPriority="51"/>
-    <w:lsdException w:name="Grid Table 7 Colorful" w:uiPriority="52"/>
-    <w:lsdException w:name="Grid Table 1 Light Accent 1" w:uiPriority="46"/>
-    <w:lsdException w:name="Grid Table 2 Accent 1" w:uiPriority="47"/>
-    <w:lsdException w:name="Grid Table 3 Accent 1" w:uiPriority="48"/>
-    <w:lsdException w:name="Grid Table 4 Accent 1" w:uiPriority="49"/>
-    <w:lsdException w:name="Grid Table 5 Dark Accent 1" w:uiPriority="50"/>
-    <w:lsdException w:name="Grid Table 6 Colorful Accent 1" w:uiPriority="51"/>
-    <w:lsdException w:name="Grid Table 7 Colorful Accent 1" w:uiPriority="52"/>
-    <w:lsdException w:name="Grid Table 1 Light Accent 2" w:uiPriority="46"/>
-    <w:lsdException w:name="Grid Table 2 Accent 2" w:uiPriority="47"/>
-    <w:lsdException w:name="Grid Table 3 Accent 2" w:uiPriority="48"/>
-    <w:lsdException w:name="Grid Table 4 Accent 2" w:uiPriority="49"/>
-    <w:lsdException w:name="Grid Table 5 Dark Accent 2" w:uiPriority="50"/>
-    <w:lsdException w:name="Grid Table 6 Colorful Accent 2" w:uiPriority="51"/>
-    <w:lsdException w:name="Grid Table 7 Colorful Accent 2" w:uiPriority="52"/>
-    <w:lsdException w:name="Grid Table 1 Light Accent 3" w:uiPriority="46"/>
-    <w:lsdException w:name="Grid Table 2 Accent 3" w:uiPriority="47"/>
-    <w:lsdException w:name="Grid Table 3 Accent 3" w:uiPriority="48"/>
-    <w:lsdException w:name="Grid Table 4 Accent 3" w:uiPriority="49"/>
-    <w:lsdException w:name="Grid Table 5 Dark Accent 3" w:uiPriority="50"/>
-    <w:lsdException w:name="Grid Table 6 Colorful Accent 3" w:uiPriority="51"/>
-    <w:lsdException w:name="Grid Table 7 Colorful Accent 3" w:uiPriority="52"/>
-    <w:lsdException w:name="Grid Table 1 Light Accent 4" w:uiPriority="46"/>
-    <w:lsdException w:name="Grid Table 2 Accent 4" w:uiPriority="47"/>
-    <w:lsdException w:name="Grid Table 3 Accent 4" w:uiPriority="48"/>
-    <w:lsdException w:name="Grid Table 4 Accent 4" w:uiPriority="49"/>
-    <w:lsdException w:name="Grid Table 5 Dark Accent 4" w:uiPriority="50"/>
-    <w:lsdException w:name="Grid Table 6 Colorful Accent 4" w:uiPriority="51"/>
-    <w:lsdException w:name="Grid Table 7 Colorful Accent 4" w:uiPriority="52"/>
-    <w:lsdException w:name="Grid Table 1 Light Accent 5" w:uiPriority="46"/>
-    <w:lsdException w:name="Grid Table 2 Accent 5" w:uiPriority="47"/>
-    <w:lsdException w:name="Grid Table 3 Accent 5" w:uiPriority="48"/>
-    <w:lsdException w:name="Grid Table 4 Accent 5" w:uiPriority="49"/>
-    <w:lsdException w:name="Grid Table 5 Dark Accent 5" w:uiPriority="50"/>
-    <w:lsdException w:name="Grid Table 6 Colorful Accent 5" w:uiPriority="51"/>
-    <w:lsdException w:name="Grid Table 7 Colorful Accent 5" w:uiPriority="52"/>
-    <w:lsdException w:name="Grid Table 1 Light Accent 6" w:uiPriority="46"/>
-    <w:lsdException w:name="Grid Table 2 Accent 6" w:uiPriority="47"/>
-    <w:lsdException w:name="Grid Table 3 Accent 6" w:uiPriority="48"/>
-    <w:lsdException w:name="Grid Table 4 Accent 6" w:uiPriority="49"/>
-    <w:lsdException w:name="Grid Table 5 Dark Accent 6" w:uiPriority="50"/>
-    <w:lsdException w:name="Grid Table 6 Colorful Accent 6" w:uiPriority="51"/>
-    <w:lsdException w:name="Grid Table 7 Colorful Accent 6" w:uiPriority="52"/>
-    <w:lsdException w:name="List Table 1 Light" w:uiPriority="46"/>
-    <w:lsdException w:name="List Table 2" w:uiPriority="47"/>
-    <w:lsdException w:name="List Table 3" w:uiPriority="48"/>
-    <w:lsdException w:name="List Table 4" w:uiPriority="49"/>
-    <w:lsdException w:name="List Table 5 Dark" w:uiPriority="50"/>
-    <w:lsdException w:name="List Table 6 Colorful" w:uiPriority="51"/>
-    <w:lsdException w:name="List Table 7 Colorful" w:uiPriority="52"/>
-    <w:lsdException w:name="List Table 1 Light Accent 1" w:uiPriority="46"/>
-    <w:lsdException w:name="List Table 2 Accent 1" w:uiPriority="47"/>
-    <w:lsdException w:name="List Table 3 Accent 1" w:uiPriority="48"/>
-    <w:lsdException w:name="List Table 4 Accent 1" w:uiPriority="49"/>
-    <w:lsdException w:name="List Table 5 Dark Accent 1" w:uiPriority="50"/>
-    <w:lsdException w:name="List Table 6 Colorful Accent 1" w:uiPriority="51"/>
-    <w:lsdException w:name="List Table 7 Colorful Accent 1" w:uiPriority="52"/>
-    <w:lsdException w:name="List Table 1 Light Accent 2" w:uiPriority="46"/>
-    <w:lsdException w:name="List Table 2 Accent 2" w:uiPriority="47"/>
-    <w:lsdException w:name="List Table 3 Accent 2" w:uiPriority="48"/>
-    <w:lsdException w:name="List Table 4 Accent 2" w:uiPriority="49"/>
-    <w:lsdException w:name="List Table 5 Dark Accent 2" w:uiPriority="50"/>
-    <w:lsdException w:name="List Table 6 Colorful Accent 2" w:uiPriority="51"/>
-    <w:lsdException w:name="List Table 7 Colorful Accent 2" w:uiPriority="52"/>
-    <w:lsdException w:name="List Table 1 Light Accent 3" w:uiPriority="46"/>
-    <w:lsdException w:name="List Table 2 Accent 3" w:uiPriority="47"/>
-    <w:lsdException w:name="List Table 3 Accent 3" w:uiPriority="48"/>
-    <w:lsdException w:name="List Table 4 Accent 3" w:uiPriority="49"/>
-    <w:lsdException w:name="List Table 5 Dark Accent 3" w:uiPriority="50"/>
-    <w:lsdException w:name="List Table 6 Colorful Accent 3" w:uiPriority="51"/>
-    <w:lsdException w:name="List Table 7 Colorful Accent 3" w:uiPriority="52"/>
-    <w:lsdException w:name="List Table 1 Light Accent 4" w:uiPriority="46"/>
-    <w:lsdException w:name="List Table 2 Accent 4" w:uiPriority="47"/>
-    <w:lsdException w:name="List Table 3 Accent 4" w:uiPriority="48"/>
-    <w:lsdException w:name="List Table 4 Accent 4" w:uiPriority="49"/>
-    <w:lsdException w:name="List Table 5 Dark Accent 4" w:uiPriority="50"/>
-    <w:lsdException w:name="List Table 6 Colorful Accent 4" w:uiPriority="51"/>
-    <w:lsdException w:name="List Table 7 Colorful Accent 4" w:uiPriority="52"/>
-    <w:lsdException w:name="List Table 1 Light Accent 5" w:uiPriority="46"/>
-    <w:lsdException w:name="List Table 2 Accent 5" w:uiPriority="47"/>
-    <w:lsdException w:name="List Table 3 Accent 5" w:uiPriority="48"/>
-    <w:lsdException w:name="List Table 4 Accent 5" w:uiPriority="49"/>
-    <w:lsdException w:name="List Table 5 Dark Accent 5" w:uiPriority="50"/>
-    <w:lsdException w:name="List Table 6 Colorful Accent 5" w:uiPriority="51"/>
-    <w:lsdException w:name="List Table 7 Colorful Accent 5" w:uiPriority="52"/>
-    <w:lsdException w:name="List Table 1 Light Accent 6" w:uiPriority="46"/>
-    <w:lsdException w:name="List Table 2 Accent 6" w:uiPriority="47"/>
-    <w:lsdException w:name="List Table 3 Accent 6" w:uiPriority="48"/>
-    <w:lsdException w:name="List Table 4 Accent 6" w:uiPriority="49"/>
-    <w:lsdException w:name="List Table 5 Dark Accent 6" w:uiPriority="50"/>
-    <w:lsdException w:name="List Table 6 Colorful Accent 6" w:uiPriority="51"/>
-    <w:lsdException w:name="List Table 7 Colorful Accent 6" w:uiPriority="52"/>
-  </w:latentStyles>
-  <w:style w:type="paragraph" w:default="1" w:styleId="Normal">
-    <w:name w:val="Normal"/>
-    <w:qFormat/>
-  </w:style>
-  <w:style w:type="character" w:default="1" w:styleId="DefaultParagraphFont">
-    <w:name w:val="Default Paragraph Font"/>
-    <w:uiPriority w:val="1"/>
-    <w:semiHidden/>
-    <w:unhideWhenUsed/>
-  </w:style>
-  <w:style w:type="table" w:default="1" w:styleId="TableNormal">
-    <w:name w:val="Normal Table"/>
-    <w:uiPriority w:val="99"/>
-    <w:semiHidden/>
-    <w:unhideWhenUsed/>
+  <w:style w:type="table" w:styleId="TableGrid">
+    <w:name w:val="Table Grid"/>
+    <w:basedOn w:val="TableNormal"/>
+    <w:uiPriority w:val="39"/>
+    <w:rsid w:val="00057549"/>
+    <w:pPr>
+      <w:spacing w:after="0" w:line="240" w:lineRule="auto"/>
+    </w:pPr>
+    <w:rPr>
+      <w:rFonts w:eastAsiaTheme="minorEastAsia"/>
+    </w:rPr>
     <w:tblPr>
-      <w:tblInd w:w="0" w:type="dxa"/>
-      <w:tblCellMar>
-        <w:top w:w="0" w:type="dxa"/>
-        <w:left w:w="108" w:type="dxa"/>
-        <w:bottom w:w="0" w:type="dxa"/>
-        <w:right w:w="108" w:type="dxa"/>
-      </w:tblCellMar>
+      <w:tblBorders>
+        <w:top w:val="single" w:sz="4" w:space="0" w:color="auto"/>
+        <w:left w:val="single" w:sz="4" w:space="0" w:color="auto"/>
+        <w:bottom w:val="single" w:sz="4" w:space="0" w:color="auto"/>
+        <w:right w:val="single" w:sz="4" w:space="0" w:color="auto"/>
+        <w:insideH w:val="single" w:sz="4" w:space="0" w:color="auto"/>
+        <w:insideV w:val="single" w:sz="4" w:space="0" w:color="auto"/>
+      </w:tblBorders>
     </w:tblPr>
   </w:style>
-  <w:style w:type="numbering" w:default="1" w:styleId="NoList">
-    <w:name w:val="No List"/>
-    <w:uiPriority w:val="99"/>
-    <w:semiHidden/>
-    <w:unhideWhenUsed/>
-  </w:style>
-  <w:style w:type="paragraph" w:customStyle="1" w:styleId="0B25ABCAB1AC40639259FE3492956398">
-    <w:name w:val="0B25ABCAB1AC40639259FE3492956398"/>
-    <w:rsid w:val="00093388"/>
-  </w:style>
 </w:styles>
-</file>
-
-<file path=word/glossary/webSettings.xml><?xml version="1.0" encoding="utf-8"?>
-<w:webSettings xmlns:mc="http://schemas.openxmlformats.org/markup-compatibility/2006" xmlns:r="http://schemas.openxmlformats.org/officeDocument/2006/relationships" xmlns:w="http://schemas.openxmlformats.org/wordprocessingml/2006/main" xmlns:w14="http://schemas.microsoft.com/office/word/2010/wordml" xmlns:w15="http://schemas.microsoft.com/office/word/2012/wordml" mc:Ignorable="w14 w15">
-  <w:optimizeForBrowser/>
-  <w:allowPNG/>
-</w:webSettings>
 </file>
 
 <file path=word/theme/theme1.xml><?xml version="1.0" encoding="utf-8"?>
@@ -7407,7 +7539,7 @@
 </file>
 
 <file path=customXml/itemProps1.xml><?xml version="1.0" encoding="utf-8"?>
-<ds:datastoreItem xmlns:ds="http://schemas.openxmlformats.org/officeDocument/2006/customXml" ds:itemID="{1077FC03-67C6-4711-8983-E313E938DDCE}">
+<ds:datastoreItem xmlns:ds="http://schemas.openxmlformats.org/officeDocument/2006/customXml" ds:itemID="{D6A4DC12-866B-4354-ACBD-E785623F3765}">
   <ds:schemaRefs>
     <ds:schemaRef ds:uri="http://schemas.openxmlformats.org/officeDocument/2006/bibliography"/>
   </ds:schemaRefs>

</xml_diff>

<commit_message>
add plan for sprint 1
</commit_message>
<xml_diff>
--- a/Documentation/Sprint_Planning_Doc.docx
+++ b/Documentation/Sprint_Planning_Doc.docx
@@ -66,23 +66,13 @@
           <w:sz w:val="28"/>
         </w:rPr>
       </w:pPr>
-      <w:proofErr w:type="spellStart"/>
       <w:r>
         <w:rPr>
           <w:rFonts w:cs="Arial"/>
           <w:b/>
           <w:sz w:val="28"/>
         </w:rPr>
-        <w:t>Hotspotter</w:t>
-      </w:r>
-      <w:proofErr w:type="spellEnd"/>
-      <w:r>
-        <w:rPr>
-          <w:rFonts w:cs="Arial"/>
-          <w:b/>
-          <w:sz w:val="28"/>
-        </w:rPr>
-        <w:t xml:space="preserve"> Bug Prediction Software</w:t>
+        <w:t>Hotspotter Bug Prediction Software</w:t>
       </w:r>
     </w:p>
     <w:p>
@@ -350,8 +340,6 @@
           <w:sz w:val="28"/>
         </w:rPr>
       </w:pPr>
-      <w:bookmarkStart w:id="0" w:name="_GoBack"/>
-      <w:bookmarkEnd w:id="0"/>
     </w:p>
     <w:p>
       <w:pPr>
@@ -536,7 +524,567 @@
         <mc:AlternateContent>
           <mc:Choice Requires="wps">
             <w:drawing>
-              <wp:anchor distT="0" distB="0" distL="114300" distR="114300" simplePos="0" relativeHeight="251666432" behindDoc="0" locked="0" layoutInCell="1" allowOverlap="1" wp14:anchorId="6C22C56D" wp14:editId="0CFCD425">
+              <wp:anchor distT="0" distB="0" distL="114300" distR="114300" simplePos="0" relativeHeight="251729920" behindDoc="0" locked="0" layoutInCell="1" allowOverlap="1" wp14:anchorId="6F0C8BB4" wp14:editId="4F5879DE">
+                <wp:simplePos x="0" y="0"/>
+                <wp:positionH relativeFrom="margin">
+                  <wp:align>center</wp:align>
+                </wp:positionH>
+                <wp:positionV relativeFrom="paragraph">
+                  <wp:posOffset>238125</wp:posOffset>
+                </wp:positionV>
+                <wp:extent cx="6286500" cy="333375"/>
+                <wp:effectExtent l="0" t="0" r="19050" b="28575"/>
+                <wp:wrapNone/>
+                <wp:docPr id="5" name="Rectangle 5"/>
+                <wp:cNvGraphicFramePr/>
+                <a:graphic xmlns:a="http://schemas.openxmlformats.org/drawingml/2006/main">
+                  <a:graphicData uri="http://schemas.microsoft.com/office/word/2010/wordprocessingShape">
+                    <wps:wsp>
+                      <wps:cNvSpPr/>
+                      <wps:spPr>
+                        <a:xfrm>
+                          <a:off x="0" y="0"/>
+                          <a:ext cx="6286500" cy="333375"/>
+                        </a:xfrm>
+                        <a:prstGeom prst="rect">
+                          <a:avLst/>
+                        </a:prstGeom>
+                      </wps:spPr>
+                      <wps:style>
+                        <a:lnRef idx="2">
+                          <a:schemeClr val="dk1"/>
+                        </a:lnRef>
+                        <a:fillRef idx="1">
+                          <a:schemeClr val="lt1"/>
+                        </a:fillRef>
+                        <a:effectRef idx="0">
+                          <a:schemeClr val="dk1"/>
+                        </a:effectRef>
+                        <a:fontRef idx="minor">
+                          <a:schemeClr val="dk1"/>
+                        </a:fontRef>
+                      </wps:style>
+                      <wps:txbx>
+                        <w:txbxContent>
+                          <w:p>
+                            <w:r>
+                              <w:rPr>
+                                <w:b/>
+                              </w:rPr>
+                              <w:t>Goal</w:t>
+                            </w:r>
+                            <w:r>
+                              <w:t xml:space="preserve">: </w:t>
+                            </w:r>
+                            <w:r>
+                              <w:t>Get initial stack configured</w:t>
+                            </w:r>
+                          </w:p>
+                        </w:txbxContent>
+                      </wps:txbx>
+                      <wps:bodyPr rot="0" spcFirstLastPara="0" vertOverflow="overflow" horzOverflow="overflow" vert="horz" wrap="square" lIns="91440" tIns="45720" rIns="91440" bIns="45720" numCol="1" spcCol="0" rtlCol="0" fromWordArt="0" anchor="t" anchorCtr="0" forceAA="0" compatLnSpc="1">
+                        <a:prstTxWarp prst="textNoShape">
+                          <a:avLst/>
+                        </a:prstTxWarp>
+                        <a:noAutofit/>
+                      </wps:bodyPr>
+                    </wps:wsp>
+                  </a:graphicData>
+                </a:graphic>
+              </wp:anchor>
+            </w:drawing>
+          </mc:Choice>
+          <mc:Fallback>
+            <w:pict>
+              <v:rect w14:anchorId="6F0C8BB4" id="Rectangle 5" o:spid="_x0000_s1026" style="position:absolute;margin-left:0;margin-top:18.75pt;width:495pt;height:26.25pt;z-index:251729920;visibility:visible;mso-wrap-style:square;mso-wrap-distance-left:9pt;mso-wrap-distance-top:0;mso-wrap-distance-right:9pt;mso-wrap-distance-bottom:0;mso-position-horizontal:center;mso-position-horizontal-relative:margin;mso-position-vertical:absolute;mso-position-vertical-relative:text;v-text-anchor:top" o:gfxdata="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" fillcolor="white [3201]" strokecolor="black [3200]" strokeweight="1pt">
+                <v:textbox>
+                  <w:txbxContent>
+                    <w:p>
+                      <w:r>
+                        <w:rPr>
+                          <w:b/>
+                        </w:rPr>
+                        <w:t>Goal</w:t>
+                      </w:r>
+                      <w:r>
+                        <w:t xml:space="preserve">: </w:t>
+                      </w:r>
+                      <w:r>
+                        <w:t>Get initial stack configured</w:t>
+                      </w:r>
+                    </w:p>
+                  </w:txbxContent>
+                </v:textbox>
+                <w10:wrap anchorx="margin"/>
+              </v:rect>
+            </w:pict>
+          </mc:Fallback>
+        </mc:AlternateContent>
+      </w:r>
+    </w:p>
+    <w:p/>
+    <w:p>
+      <w:r>
+        <w:rPr>
+          <w:noProof/>
+        </w:rPr>
+        <mc:AlternateContent>
+          <mc:Choice Requires="wps">
+            <w:drawing>
+              <wp:anchor distT="0" distB="0" distL="114300" distR="114300" simplePos="0" relativeHeight="251727872" behindDoc="0" locked="0" layoutInCell="1" allowOverlap="1" wp14:anchorId="10480EB2" wp14:editId="37687C5C">
+                <wp:simplePos x="0" y="0"/>
+                <wp:positionH relativeFrom="column">
+                  <wp:posOffset>-352425</wp:posOffset>
+                </wp:positionH>
+                <wp:positionV relativeFrom="paragraph">
+                  <wp:posOffset>266700</wp:posOffset>
+                </wp:positionV>
+                <wp:extent cx="2286000" cy="1419225"/>
+                <wp:effectExtent l="0" t="0" r="19050" b="28575"/>
+                <wp:wrapNone/>
+                <wp:docPr id="6" name="Rounded Rectangle 6"/>
+                <wp:cNvGraphicFramePr/>
+                <a:graphic xmlns:a="http://schemas.openxmlformats.org/drawingml/2006/main">
+                  <a:graphicData uri="http://schemas.microsoft.com/office/word/2010/wordprocessingShape">
+                    <wps:wsp>
+                      <wps:cNvSpPr/>
+                      <wps:spPr>
+                        <a:xfrm>
+                          <a:off x="0" y="0"/>
+                          <a:ext cx="2286000" cy="1419225"/>
+                        </a:xfrm>
+                        <a:prstGeom prst="roundRect">
+                          <a:avLst/>
+                        </a:prstGeom>
+                      </wps:spPr>
+                      <wps:style>
+                        <a:lnRef idx="2">
+                          <a:schemeClr val="dk1"/>
+                        </a:lnRef>
+                        <a:fillRef idx="1">
+                          <a:schemeClr val="lt1"/>
+                        </a:fillRef>
+                        <a:effectRef idx="0">
+                          <a:schemeClr val="dk1"/>
+                        </a:effectRef>
+                        <a:fontRef idx="minor">
+                          <a:schemeClr val="dk1"/>
+                        </a:fontRef>
+                      </wps:style>
+                      <wps:txbx>
+                        <w:txbxContent>
+                          <w:p>
+                            <w:pPr>
+                              <w:jc w:val="center"/>
+                              <w:rPr>
+                                <w:b/>
+                              </w:rPr>
+                            </w:pPr>
+                            <w:r>
+                              <w:rPr>
+                                <w:b/>
+                              </w:rPr>
+                              <w:t>Team wants initial stack configured and ready for development</w:t>
+                            </w:r>
+                          </w:p>
+                        </w:txbxContent>
+                      </wps:txbx>
+                      <wps:bodyPr rot="0" spcFirstLastPara="0" vertOverflow="overflow" horzOverflow="overflow" vert="horz" wrap="square" lIns="91440" tIns="45720" rIns="91440" bIns="45720" numCol="1" spcCol="0" rtlCol="0" fromWordArt="0" anchor="ctr" anchorCtr="0" forceAA="0" compatLnSpc="1">
+                        <a:prstTxWarp prst="textNoShape">
+                          <a:avLst/>
+                        </a:prstTxWarp>
+                        <a:noAutofit/>
+                      </wps:bodyPr>
+                    </wps:wsp>
+                  </a:graphicData>
+                </a:graphic>
+              </wp:anchor>
+            </w:drawing>
+          </mc:Choice>
+          <mc:Fallback>
+            <w:pict>
+              <v:roundrect w14:anchorId="10480EB2" id="Rounded Rectangle 6" o:spid="_x0000_s1027" style="position:absolute;margin-left:-27.75pt;margin-top:21pt;width:180pt;height:111.75pt;z-index:251727872;visibility:visible;mso-wrap-style:square;mso-wrap-distance-left:9pt;mso-wrap-distance-top:0;mso-wrap-distance-right:9pt;mso-wrap-distance-bottom:0;mso-position-horizontal:absolute;mso-position-horizontal-relative:text;mso-position-vertical:absolute;mso-position-vertical-relative:text;v-text-anchor:middle" arcsize="10923f" o:gfxdata="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" fillcolor="white [3201]" strokecolor="black [3200]" strokeweight="1pt">
+                <v:stroke joinstyle="miter"/>
+                <v:textbox>
+                  <w:txbxContent>
+                    <w:p>
+                      <w:pPr>
+                        <w:jc w:val="center"/>
+                        <w:rPr>
+                          <w:b/>
+                        </w:rPr>
+                      </w:pPr>
+                      <w:r>
+                        <w:rPr>
+                          <w:b/>
+                        </w:rPr>
+                        <w:t>Team wants initial stack configured and ready for development</w:t>
+                      </w:r>
+                    </w:p>
+                  </w:txbxContent>
+                </v:textbox>
+              </v:roundrect>
+            </w:pict>
+          </mc:Fallback>
+        </mc:AlternateContent>
+      </w:r>
+      <w:r>
+        <w:rPr>
+          <w:noProof/>
+        </w:rPr>
+        <mc:AlternateContent>
+          <mc:Choice Requires="wps">
+            <w:drawing>
+              <wp:anchor distT="0" distB="0" distL="114300" distR="114300" simplePos="0" relativeHeight="251726848" behindDoc="0" locked="0" layoutInCell="1" allowOverlap="1" wp14:anchorId="3E77AA04" wp14:editId="0FC23811">
+                <wp:simplePos x="0" y="0"/>
+                <wp:positionH relativeFrom="column">
+                  <wp:posOffset>2514600</wp:posOffset>
+                </wp:positionH>
+                <wp:positionV relativeFrom="page">
+                  <wp:posOffset>1866900</wp:posOffset>
+                </wp:positionV>
+                <wp:extent cx="3829050" cy="1695450"/>
+                <wp:effectExtent l="0" t="0" r="19050" b="19050"/>
+                <wp:wrapSquare wrapText="bothSides"/>
+                <wp:docPr id="7" name="Rectangle 7"/>
+                <wp:cNvGraphicFramePr/>
+                <a:graphic xmlns:a="http://schemas.openxmlformats.org/drawingml/2006/main">
+                  <a:graphicData uri="http://schemas.microsoft.com/office/word/2010/wordprocessingShape">
+                    <wps:wsp>
+                      <wps:cNvSpPr/>
+                      <wps:spPr>
+                        <a:xfrm>
+                          <a:off x="0" y="0"/>
+                          <a:ext cx="3829050" cy="1695450"/>
+                        </a:xfrm>
+                        <a:prstGeom prst="rect">
+                          <a:avLst/>
+                        </a:prstGeom>
+                      </wps:spPr>
+                      <wps:style>
+                        <a:lnRef idx="2">
+                          <a:schemeClr val="dk1"/>
+                        </a:lnRef>
+                        <a:fillRef idx="1">
+                          <a:schemeClr val="lt1"/>
+                        </a:fillRef>
+                        <a:effectRef idx="0">
+                          <a:schemeClr val="dk1"/>
+                        </a:effectRef>
+                        <a:fontRef idx="minor">
+                          <a:schemeClr val="dk1"/>
+                        </a:fontRef>
+                      </wps:style>
+                      <wps:txbx>
+                        <w:txbxContent>
+                          <w:p/>
+                          <w:p>
+                            <w:pPr>
+                              <w:pStyle w:val="ListParagraph"/>
+                              <w:numPr>
+                                <w:ilvl w:val="0"/>
+                                <w:numId w:val="1"/>
+                              </w:numPr>
+                            </w:pPr>
+                            <w:r>
+                              <w:t>Code server skeleton</w:t>
+                            </w:r>
+                            <w:r>
+                              <w:t xml:space="preserve"> (</w:t>
+                            </w:r>
+                            <w:r>
+                              <w:t>10</w:t>
+                            </w:r>
+                            <w:r>
+                              <w:t xml:space="preserve"> p-h)</w:t>
+                            </w:r>
+                          </w:p>
+                          <w:p>
+                            <w:pPr>
+                              <w:pStyle w:val="ListParagraph"/>
+                              <w:numPr>
+                                <w:ilvl w:val="0"/>
+                                <w:numId w:val="1"/>
+                              </w:numPr>
+                            </w:pPr>
+                            <w:r>
+                              <w:t>Code</w:t>
+                            </w:r>
+                            <w:r>
+                              <w:t xml:space="preserve"> client skeleton</w:t>
+                            </w:r>
+                            <w:r>
+                              <w:t xml:space="preserve"> (</w:t>
+                            </w:r>
+                            <w:r>
+                              <w:t>5</w:t>
+                            </w:r>
+                            <w:r>
+                              <w:t xml:space="preserve"> p-h)</w:t>
+                            </w:r>
+                          </w:p>
+                          <w:p>
+                            <w:pPr>
+                              <w:pStyle w:val="ListParagraph"/>
+                              <w:numPr>
+                                <w:ilvl w:val="0"/>
+                                <w:numId w:val="1"/>
+                              </w:numPr>
+                            </w:pPr>
+                            <w:r>
+                              <w:t>Code</w:t>
+                            </w:r>
+                            <w:r>
+                              <w:t xml:space="preserve"> </w:t>
+                            </w:r>
+                            <w:r>
+                              <w:t>database connections</w:t>
+                            </w:r>
+                            <w:r>
+                              <w:t xml:space="preserve"> (4 p-h)</w:t>
+                            </w:r>
+                          </w:p>
+                          <w:p>
+                            <w:pPr>
+                              <w:pStyle w:val="ListParagraph"/>
+                              <w:numPr>
+                                <w:ilvl w:val="0"/>
+                                <w:numId w:val="1"/>
+                              </w:numPr>
+                            </w:pPr>
+                            <w:r>
+                              <w:t xml:space="preserve">Code </w:t>
+                            </w:r>
+                            <w:r>
+                              <w:t>basic mongo skeleton</w:t>
+                            </w:r>
+                            <w:r>
+                              <w:t xml:space="preserve"> (2 p-h)</w:t>
+                            </w:r>
+                          </w:p>
+                          <w:p>
+                            <w:pPr>
+                              <w:pStyle w:val="ListParagraph"/>
+                            </w:pPr>
+                          </w:p>
+                        </w:txbxContent>
+                      </wps:txbx>
+                      <wps:bodyPr rot="0" spcFirstLastPara="0" vertOverflow="overflow" horzOverflow="overflow" vert="horz" wrap="square" lIns="91440" tIns="45720" rIns="91440" bIns="45720" numCol="1" spcCol="0" rtlCol="0" fromWordArt="0" anchor="t" anchorCtr="0" forceAA="0" compatLnSpc="1">
+                        <a:prstTxWarp prst="textNoShape">
+                          <a:avLst/>
+                        </a:prstTxWarp>
+                        <a:noAutofit/>
+                      </wps:bodyPr>
+                    </wps:wsp>
+                  </a:graphicData>
+                </a:graphic>
+              </wp:anchor>
+            </w:drawing>
+          </mc:Choice>
+          <mc:Fallback>
+            <w:pict>
+              <v:rect w14:anchorId="3E77AA04" id="Rectangle 7" o:spid="_x0000_s1028" style="position:absolute;margin-left:198pt;margin-top:147pt;width:301.5pt;height:133.5pt;z-index:251726848;visibility:visible;mso-wrap-style:square;mso-wrap-distance-left:9pt;mso-wrap-distance-top:0;mso-wrap-distance-right:9pt;mso-wrap-distance-bottom:0;mso-position-horizontal:absolute;mso-position-horizontal-relative:text;mso-position-vertical:absolute;mso-position-vertical-relative:page;v-text-anchor:top" o:gfxdata="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" fillcolor="white [3201]" strokecolor="black [3200]" strokeweight="1pt">
+                <v:textbox>
+                  <w:txbxContent>
+                    <w:p/>
+                    <w:p>
+                      <w:pPr>
+                        <w:pStyle w:val="ListParagraph"/>
+                        <w:numPr>
+                          <w:ilvl w:val="0"/>
+                          <w:numId w:val="1"/>
+                        </w:numPr>
+                      </w:pPr>
+                      <w:r>
+                        <w:t>Code server skeleton</w:t>
+                      </w:r>
+                      <w:r>
+                        <w:t xml:space="preserve"> (</w:t>
+                      </w:r>
+                      <w:r>
+                        <w:t>10</w:t>
+                      </w:r>
+                      <w:r>
+                        <w:t xml:space="preserve"> p-h)</w:t>
+                      </w:r>
+                    </w:p>
+                    <w:p>
+                      <w:pPr>
+                        <w:pStyle w:val="ListParagraph"/>
+                        <w:numPr>
+                          <w:ilvl w:val="0"/>
+                          <w:numId w:val="1"/>
+                        </w:numPr>
+                      </w:pPr>
+                      <w:r>
+                        <w:t>Code</w:t>
+                      </w:r>
+                      <w:r>
+                        <w:t xml:space="preserve"> client skeleton</w:t>
+                      </w:r>
+                      <w:r>
+                        <w:t xml:space="preserve"> (</w:t>
+                      </w:r>
+                      <w:r>
+                        <w:t>5</w:t>
+                      </w:r>
+                      <w:r>
+                        <w:t xml:space="preserve"> p-h)</w:t>
+                      </w:r>
+                    </w:p>
+                    <w:p>
+                      <w:pPr>
+                        <w:pStyle w:val="ListParagraph"/>
+                        <w:numPr>
+                          <w:ilvl w:val="0"/>
+                          <w:numId w:val="1"/>
+                        </w:numPr>
+                      </w:pPr>
+                      <w:r>
+                        <w:t>Code</w:t>
+                      </w:r>
+                      <w:r>
+                        <w:t xml:space="preserve"> </w:t>
+                      </w:r>
+                      <w:r>
+                        <w:t>database connections</w:t>
+                      </w:r>
+                      <w:r>
+                        <w:t xml:space="preserve"> (4 p-h)</w:t>
+                      </w:r>
+                    </w:p>
+                    <w:p>
+                      <w:pPr>
+                        <w:pStyle w:val="ListParagraph"/>
+                        <w:numPr>
+                          <w:ilvl w:val="0"/>
+                          <w:numId w:val="1"/>
+                        </w:numPr>
+                      </w:pPr>
+                      <w:r>
+                        <w:t xml:space="preserve">Code </w:t>
+                      </w:r>
+                      <w:r>
+                        <w:t>basic mongo skeleton</w:t>
+                      </w:r>
+                      <w:r>
+                        <w:t xml:space="preserve"> (2 p-h)</w:t>
+                      </w:r>
+                    </w:p>
+                    <w:p>
+                      <w:pPr>
+                        <w:pStyle w:val="ListParagraph"/>
+                      </w:pPr>
+                    </w:p>
+                  </w:txbxContent>
+                </v:textbox>
+                <w10:wrap type="square" anchory="page"/>
+              </v:rect>
+            </w:pict>
+          </mc:Fallback>
+        </mc:AlternateContent>
+      </w:r>
+    </w:p>
+    <w:p/>
+    <w:p/>
+    <w:p>
+      <w:r>
+        <w:rPr>
+          <w:noProof/>
+        </w:rPr>
+        <mc:AlternateContent>
+          <mc:Choice Requires="wps">
+            <w:drawing>
+              <wp:anchor distT="0" distB="0" distL="114300" distR="114300" simplePos="0" relativeHeight="251728896" behindDoc="0" locked="0" layoutInCell="1" allowOverlap="1" wp14:anchorId="28EDAB22" wp14:editId="40CB11B7">
+                <wp:simplePos x="0" y="0"/>
+                <wp:positionH relativeFrom="column">
+                  <wp:posOffset>1981200</wp:posOffset>
+                </wp:positionH>
+                <wp:positionV relativeFrom="paragraph">
+                  <wp:posOffset>29210</wp:posOffset>
+                </wp:positionV>
+                <wp:extent cx="485775" cy="228600"/>
+                <wp:effectExtent l="0" t="19050" r="47625" b="38100"/>
+                <wp:wrapNone/>
+                <wp:docPr id="8" name="Right Arrow 8"/>
+                <wp:cNvGraphicFramePr/>
+                <a:graphic xmlns:a="http://schemas.openxmlformats.org/drawingml/2006/main">
+                  <a:graphicData uri="http://schemas.microsoft.com/office/word/2010/wordprocessingShape">
+                    <wps:wsp>
+                      <wps:cNvSpPr/>
+                      <wps:spPr>
+                        <a:xfrm>
+                          <a:off x="0" y="0"/>
+                          <a:ext cx="485775" cy="228600"/>
+                        </a:xfrm>
+                        <a:prstGeom prst="rightArrow">
+                          <a:avLst/>
+                        </a:prstGeom>
+                      </wps:spPr>
+                      <wps:style>
+                        <a:lnRef idx="2">
+                          <a:schemeClr val="dk1">
+                            <a:shade val="50000"/>
+                          </a:schemeClr>
+                        </a:lnRef>
+                        <a:fillRef idx="1">
+                          <a:schemeClr val="dk1"/>
+                        </a:fillRef>
+                        <a:effectRef idx="0">
+                          <a:schemeClr val="dk1"/>
+                        </a:effectRef>
+                        <a:fontRef idx="minor">
+                          <a:schemeClr val="lt1"/>
+                        </a:fontRef>
+                      </wps:style>
+                      <wps:bodyPr rot="0" spcFirstLastPara="0" vertOverflow="overflow" horzOverflow="overflow" vert="horz" wrap="square" lIns="91440" tIns="45720" rIns="91440" bIns="45720" numCol="1" spcCol="0" rtlCol="0" fromWordArt="0" anchor="ctr" anchorCtr="0" forceAA="0" compatLnSpc="1">
+                        <a:prstTxWarp prst="textNoShape">
+                          <a:avLst/>
+                        </a:prstTxWarp>
+                        <a:noAutofit/>
+                      </wps:bodyPr>
+                    </wps:wsp>
+                  </a:graphicData>
+                </a:graphic>
+              </wp:anchor>
+            </w:drawing>
+          </mc:Choice>
+          <mc:Fallback>
+            <w:pict>
+              <v:shapetype w14:anchorId="72AD4E05" id="_x0000_t13" coordsize="21600,21600" o:spt="13" adj="16200,5400" path="m@0,l@0@1,0@1,0@2@0@2@0,21600,21600,10800xe">
+                <v:stroke joinstyle="miter"/>
+                <v:formulas>
+                  <v:f eqn="val #0"/>
+                  <v:f eqn="val #1"/>
+                  <v:f eqn="sum height 0 #1"/>
+                  <v:f eqn="sum 10800 0 #1"/>
+                  <v:f eqn="sum width 0 #0"/>
+                  <v:f eqn="prod @4 @3 10800"/>
+                  <v:f eqn="sum width 0 @5"/>
+                </v:formulas>
+                <v:path o:connecttype="custom" o:connectlocs="@0,0;0,10800;@0,21600;21600,10800" o:connectangles="270,180,90,0" textboxrect="0,@1,@6,@2"/>
+                <v:handles>
+                  <v:h position="#0,#1" xrange="0,21600" yrange="0,10800"/>
+                </v:handles>
+              </v:shapetype>
+              <v:shape id="Right Arrow 8" o:spid="_x0000_s1026" type="#_x0000_t13" style="position:absolute;margin-left:156pt;margin-top:2.3pt;width:38.25pt;height:18pt;z-index:251728896;visibility:visible;mso-wrap-style:square;mso-wrap-distance-left:9pt;mso-wrap-distance-top:0;mso-wrap-distance-right:9pt;mso-wrap-distance-bottom:0;mso-position-horizontal:absolute;mso-position-horizontal-relative:text;mso-position-vertical:absolute;mso-position-vertical-relative:text;v-text-anchor:middle" o:gfxdata="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" adj="16518" fillcolor="black [3200]" strokecolor="black [1600]" strokeweight="1pt"/>
+            </w:pict>
+          </mc:Fallback>
+        </mc:AlternateContent>
+      </w:r>
+    </w:p>
+    <w:p/>
+    <w:p/>
+    <w:p/>
+    <w:p>
+      <w:r>
+        <w:rPr>
+          <w:noProof/>
+        </w:rPr>
+        <mc:AlternateContent>
+          <mc:Choice Requires="wps">
+            <w:drawing>
+              <wp:anchor distT="0" distB="0" distL="114300" distR="114300" simplePos="0" relativeHeight="251666432" behindDoc="0" locked="0" layoutInCell="1" allowOverlap="1" wp14:anchorId="57D8B22E" wp14:editId="2F388014">
                 <wp:simplePos x="0" y="0"/>
                 <wp:positionH relativeFrom="margin">
                   <wp:align>center</wp:align>
@@ -608,7 +1156,7 @@
           </mc:Choice>
           <mc:Fallback>
             <w:pict>
-              <v:rect w14:anchorId="6C22C56D" id="Rectangle 14" o:spid="_x0000_s1026" style="position:absolute;margin-left:0;margin-top:18.75pt;width:495pt;height:26.25pt;z-index:251666432;visibility:visible;mso-wrap-style:square;mso-wrap-distance-left:9pt;mso-wrap-distance-top:0;mso-wrap-distance-right:9pt;mso-wrap-distance-bottom:0;mso-position-horizontal:center;mso-position-horizontal-relative:margin;mso-position-vertical:absolute;mso-position-vertical-relative:text;v-text-anchor:top" o:gfxdata="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" fillcolor="white [3201]" strokecolor="black [3200]" strokeweight="1pt">
+              <v:rect w14:anchorId="57D8B22E" id="Rectangle 14" o:spid="_x0000_s1029" style="position:absolute;margin-left:0;margin-top:18.75pt;width:495pt;height:26.25pt;z-index:251666432;visibility:visible;mso-wrap-style:square;mso-wrap-distance-left:9pt;mso-wrap-distance-top:0;mso-wrap-distance-right:9pt;mso-wrap-distance-bottom:0;mso-position-horizontal:center;mso-position-horizontal-relative:margin;mso-position-vertical:absolute;mso-position-vertical-relative:text;v-text-anchor:top" o:gfxdata="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" fillcolor="white [3201]" strokecolor="black [3200]" strokeweight="1pt">
                 <v:textbox>
                   <w:txbxContent>
                     <w:p>
@@ -643,7 +1191,7 @@
         <mc:AlternateContent>
           <mc:Choice Requires="wps">
             <w:drawing>
-              <wp:anchor distT="0" distB="0" distL="114300" distR="114300" simplePos="0" relativeHeight="251664384" behindDoc="0" locked="0" layoutInCell="1" allowOverlap="1" wp14:anchorId="5E63CF4C" wp14:editId="36149251">
+              <wp:anchor distT="0" distB="0" distL="114300" distR="114300" simplePos="0" relativeHeight="251664384" behindDoc="0" locked="0" layoutInCell="1" allowOverlap="1" wp14:anchorId="4CBAE987" wp14:editId="399DD0D0">
                 <wp:simplePos x="0" y="0"/>
                 <wp:positionH relativeFrom="column">
                   <wp:posOffset>-352425</wp:posOffset>
@@ -747,7 +1295,7 @@
         <mc:AlternateContent>
           <mc:Choice Requires="wps">
             <w:drawing>
-              <wp:anchor distT="0" distB="0" distL="114300" distR="114300" simplePos="0" relativeHeight="251663360" behindDoc="0" locked="0" layoutInCell="1" allowOverlap="1" wp14:anchorId="1BB4A952" wp14:editId="7CD07CF0">
+              <wp:anchor distT="0" distB="0" distL="114300" distR="114300" simplePos="0" relativeHeight="251663360" behindDoc="0" locked="0" layoutInCell="1" allowOverlap="1" wp14:anchorId="76607D32" wp14:editId="6EAFEBDC">
                 <wp:simplePos x="0" y="0"/>
                 <wp:positionH relativeFrom="column">
                   <wp:posOffset>2514600</wp:posOffset>
@@ -3432,7 +3980,6 @@
         <w:rPr>
           <w:noProof/>
         </w:rPr>
-        <w:lastRenderedPageBreak/>
         <mc:AlternateContent>
           <mc:Choice Requires="wps">
             <w:drawing>
@@ -4759,7 +5306,6 @@
         <w:rPr>
           <w:noProof/>
         </w:rPr>
-        <w:lastRenderedPageBreak/>
         <mc:AlternateContent>
           <mc:Choice Requires="wps">
             <w:drawing>
@@ -5971,7 +6517,12 @@
                             </w:r>
                             <w:proofErr w:type="spellEnd"/>
                             <w:r>
-                              <w:t xml:space="preserve"> to export into excel format (10 p-h)</w:t>
+                              <w:t xml:space="preserve"> to export into e</w:t>
+                            </w:r>
+                            <w:bookmarkStart w:id="0" w:name="_GoBack"/>
+                            <w:bookmarkEnd w:id="0"/>
+                            <w:r>
+                              <w:t>xcel format (10 p-h)</w:t>
                             </w:r>
                           </w:p>
                           <w:p>
@@ -6214,7 +6765,7 @@
           <w:rPr>
             <w:noProof/>
           </w:rPr>
-          <w:t>6</w:t>
+          <w:t>7</w:t>
         </w:r>
         <w:r>
           <w:rPr>
@@ -6230,6 +6781,7 @@
       <w:pStyle w:val="Footer"/>
     </w:pPr>
   </w:p>
+  <w:p/>
 </w:ftr>
 </file>
 
@@ -6283,6 +6835,7 @@
       <w:pStyle w:val="Footer"/>
     </w:pPr>
   </w:p>
+  <w:p/>
 </w:ftr>
 </file>
 
@@ -7573,7 +8126,7 @@
 </file>
 
 <file path=customXml/itemProps1.xml><?xml version="1.0" encoding="utf-8"?>
-<ds:datastoreItem xmlns:ds="http://schemas.openxmlformats.org/officeDocument/2006/customXml" ds:itemID="{95C58579-CBBA-46DD-AF70-4EA9C6041B15}">
+<ds:datastoreItem xmlns:ds="http://schemas.openxmlformats.org/officeDocument/2006/customXml" ds:itemID="{66E8593D-65D1-4544-91B3-6F9AFD229C76}">
   <ds:schemaRefs>
     <ds:schemaRef ds:uri="http://schemas.openxmlformats.org/officeDocument/2006/bibliography"/>
   </ds:schemaRefs>

</xml_diff>